<commit_message>
update personal page in 2024 July
</commit_message>
<xml_diff>
--- a/resume/CV-ZhaoYilong-Chinese.docx
+++ b/resume/CV-ZhaoYilong-Chinese.docx
@@ -1,6 +1,6 @@
 
 <file path=word/document.xml><?xml version="1.0" encoding="utf-8"?>
-<w:document xmlns:wpc="http://schemas.microsoft.com/office/word/2010/wordprocessingCanvas" xmlns:cx="http://schemas.microsoft.com/office/drawing/2014/chartex" xmlns:cx1="http://schemas.microsoft.com/office/drawing/2015/9/8/chartex" xmlns:cx2="http://schemas.microsoft.com/office/drawing/2015/10/21/chartex" xmlns:cx3="http://schemas.microsoft.com/office/drawing/2016/5/9/chartex" xmlns:cx4="http://schemas.microsoft.com/office/drawing/2016/5/10/chartex" xmlns:cx5="http://schemas.microsoft.com/office/drawing/2016/5/11/chartex" xmlns:cx6="http://schemas.microsoft.com/office/drawing/2016/5/12/chartex" xmlns:cx7="http://schemas.microsoft.com/office/drawing/2016/5/13/chartex" xmlns:cx8="http://schemas.microsoft.com/office/drawing/2016/5/14/chartex" xmlns:mc="http://schemas.openxmlformats.org/markup-compatibility/2006" xmlns:aink="http://schemas.microsoft.com/office/drawing/2016/ink" xmlns:am3d="http://schemas.microsoft.com/office/drawing/2017/model3d" xmlns:o="urn:schemas-microsoft-com:office:office" xmlns:r="http://schemas.openxmlformats.org/officeDocument/2006/relationships" xmlns:m="http://schemas.openxmlformats.org/officeDocument/2006/math" xmlns:v="urn:schemas-microsoft-com:vml" xmlns:wp14="http://schemas.microsoft.com/office/word/2010/wordprocessingDrawing" xmlns:wp="http://schemas.openxmlformats.org/drawingml/2006/wordprocessingDrawing" xmlns:w10="urn:schemas-microsoft-com:office:word" xmlns:w="http://schemas.openxmlformats.org/wordprocessingml/2006/main" xmlns:w14="http://schemas.microsoft.com/office/word/2010/wordml" xmlns:w15="http://schemas.microsoft.com/office/word/2012/wordml" xmlns:w16cid="http://schemas.microsoft.com/office/word/2016/wordml/cid" xmlns:w16se="http://schemas.microsoft.com/office/word/2015/wordml/symex" xmlns:wpg="http://schemas.microsoft.com/office/word/2010/wordprocessingGroup" xmlns:wpi="http://schemas.microsoft.com/office/word/2010/wordprocessingInk" xmlns:wne="http://schemas.microsoft.com/office/word/2006/wordml" xmlns:wps="http://schemas.microsoft.com/office/word/2010/wordprocessingShape" mc:Ignorable="w14 w15 w16se w16cid wp14">
+<w:document xmlns:wpc="http://schemas.microsoft.com/office/word/2010/wordprocessingCanvas" xmlns:cx="http://schemas.microsoft.com/office/drawing/2014/chartex" xmlns:cx1="http://schemas.microsoft.com/office/drawing/2015/9/8/chartex" xmlns:cx2="http://schemas.microsoft.com/office/drawing/2015/10/21/chartex" xmlns:cx3="http://schemas.microsoft.com/office/drawing/2016/5/9/chartex" xmlns:cx4="http://schemas.microsoft.com/office/drawing/2016/5/10/chartex" xmlns:cx5="http://schemas.microsoft.com/office/drawing/2016/5/11/chartex" xmlns:cx6="http://schemas.microsoft.com/office/drawing/2016/5/12/chartex" xmlns:cx7="http://schemas.microsoft.com/office/drawing/2016/5/13/chartex" xmlns:cx8="http://schemas.microsoft.com/office/drawing/2016/5/14/chartex" xmlns:mc="http://schemas.openxmlformats.org/markup-compatibility/2006" xmlns:aink="http://schemas.microsoft.com/office/drawing/2016/ink" xmlns:am3d="http://schemas.microsoft.com/office/drawing/2017/model3d" xmlns:o="urn:schemas-microsoft-com:office:office" xmlns:r="http://schemas.openxmlformats.org/officeDocument/2006/relationships" xmlns:m="http://schemas.openxmlformats.org/officeDocument/2006/math" xmlns:v="urn:schemas-microsoft-com:vml" xmlns:wp14="http://schemas.microsoft.com/office/word/2010/wordprocessingDrawing" xmlns:wp="http://schemas.openxmlformats.org/drawingml/2006/wordprocessingDrawing" xmlns:w10="urn:schemas-microsoft-com:office:word" xmlns:w="http://schemas.openxmlformats.org/wordprocessingml/2006/main" xmlns:w14="http://schemas.microsoft.com/office/word/2010/wordml" xmlns:w15="http://schemas.microsoft.com/office/word/2012/wordml" xmlns:w16cex="http://schemas.microsoft.com/office/word/2018/wordml/cex" xmlns:w16cid="http://schemas.microsoft.com/office/word/2016/wordml/cid" xmlns:w16="http://schemas.microsoft.com/office/word/2018/wordml" xmlns:w16sdtdh="http://schemas.microsoft.com/office/word/2020/wordml/sdtdatahash" xmlns:w16se="http://schemas.microsoft.com/office/word/2015/wordml/symex" xmlns:wpg="http://schemas.microsoft.com/office/word/2010/wordprocessingGroup" xmlns:wpi="http://schemas.microsoft.com/office/word/2010/wordprocessingInk" xmlns:wne="http://schemas.microsoft.com/office/word/2006/wordml" xmlns:wps="http://schemas.microsoft.com/office/word/2010/wordprocessingShape" mc:Ignorable="w14 w15 w16se w16cid w16 w16cex w16sdtdh wp14">
   <w:body>
     <w:p>
       <w:pPr>
@@ -24,7 +24,6 @@
         </w:rPr>
         <w:t>赵怿龙（</w:t>
       </w:r>
-      <w:proofErr w:type="spellStart"/>
       <w:r>
         <w:rPr>
           <w:b w:val="0"/>
@@ -32,17 +31,7 @@
           <w:sz w:val="52"/>
           <w:szCs w:val="40"/>
         </w:rPr>
-        <w:t>Yilong</w:t>
-      </w:r>
-      <w:proofErr w:type="spellEnd"/>
-      <w:r>
-        <w:rPr>
-          <w:b w:val="0"/>
-          <w:bCs/>
-          <w:sz w:val="52"/>
-          <w:szCs w:val="40"/>
-        </w:rPr>
-        <w:t xml:space="preserve"> Zhao</w:t>
+        <w:t>Yilong Zhao</w:t>
       </w:r>
       <w:r>
         <w:rPr>
@@ -727,64 +716,52 @@
         </w:rPr>
         <w:t xml:space="preserve"> Cao, </w:t>
       </w:r>
+      <w:r>
+        <w:rPr>
+          <w:rFonts w:ascii="Times New Roman" w:eastAsia="宋体" w:hAnsi="Times New Roman" w:cs="宋体"/>
+          <w:b/>
+          <w:lang w:eastAsia="zh-CN"/>
+        </w:rPr>
+        <w:t>Yilong Zhao(</w:t>
+      </w:r>
+      <w:r>
+        <w:rPr>
+          <w:rFonts w:ascii="Times New Roman" w:eastAsia="宋体" w:hAnsi="Times New Roman" w:cs="宋体" w:hint="eastAsia"/>
+          <w:b/>
+          <w:lang w:eastAsia="zh-CN"/>
+        </w:rPr>
+        <w:t>共同一作</w:t>
+      </w:r>
+      <w:r>
+        <w:rPr>
+          <w:rFonts w:ascii="Times New Roman" w:eastAsia="宋体" w:hAnsi="Times New Roman" w:cs="宋体"/>
+          <w:b/>
+          <w:lang w:eastAsia="zh-CN"/>
+        </w:rPr>
+        <w:t>)</w:t>
+      </w:r>
+      <w:r>
+        <w:rPr>
+          <w:rFonts w:ascii="Times New Roman" w:eastAsia="宋体" w:hAnsi="Times New Roman" w:cs="宋体"/>
+          <w:lang w:eastAsia="zh-CN"/>
+        </w:rPr>
+        <w:t xml:space="preserve">, </w:t>
+      </w:r>
       <w:proofErr w:type="spellStart"/>
       <w:r>
         <w:rPr>
           <w:rFonts w:ascii="Times New Roman" w:eastAsia="宋体" w:hAnsi="Times New Roman" w:cs="宋体"/>
-          <w:b/>
-          <w:lang w:eastAsia="zh-CN"/>
-        </w:rPr>
-        <w:t>Yilong</w:t>
+          <w:lang w:eastAsia="zh-CN"/>
+        </w:rPr>
+        <w:t>Adith</w:t>
       </w:r>
       <w:proofErr w:type="spellEnd"/>
       <w:r>
         <w:rPr>
           <w:rFonts w:ascii="Times New Roman" w:eastAsia="宋体" w:hAnsi="Times New Roman" w:cs="宋体"/>
-          <w:b/>
-          <w:lang w:eastAsia="zh-CN"/>
-        </w:rPr>
-        <w:t xml:space="preserve"> Zhao(</w:t>
-      </w:r>
-      <w:r>
-        <w:rPr>
-          <w:rFonts w:ascii="Times New Roman" w:eastAsia="宋体" w:hAnsi="Times New Roman" w:cs="宋体" w:hint="eastAsia"/>
-          <w:b/>
-          <w:lang w:eastAsia="zh-CN"/>
-        </w:rPr>
-        <w:t>共同</w:t>
-      </w:r>
-      <w:proofErr w:type="gramStart"/>
-      <w:r>
-        <w:rPr>
-          <w:rFonts w:ascii="Times New Roman" w:eastAsia="宋体" w:hAnsi="Times New Roman" w:cs="宋体" w:hint="eastAsia"/>
-          <w:b/>
-          <w:lang w:eastAsia="zh-CN"/>
-        </w:rPr>
-        <w:t>一</w:t>
-      </w:r>
-      <w:proofErr w:type="gramEnd"/>
-      <w:r>
-        <w:rPr>
-          <w:rFonts w:ascii="Times New Roman" w:eastAsia="宋体" w:hAnsi="Times New Roman" w:cs="宋体" w:hint="eastAsia"/>
-          <w:b/>
-          <w:lang w:eastAsia="zh-CN"/>
-        </w:rPr>
-        <w:t>作</w:t>
-      </w:r>
-      <w:r>
-        <w:rPr>
-          <w:rFonts w:ascii="Times New Roman" w:eastAsia="宋体" w:hAnsi="Times New Roman" w:cs="宋体"/>
-          <w:b/>
-          <w:lang w:eastAsia="zh-CN"/>
-        </w:rPr>
-        <w:t>)</w:t>
-      </w:r>
-      <w:r>
-        <w:rPr>
-          <w:rFonts w:ascii="Times New Roman" w:eastAsia="宋体" w:hAnsi="Times New Roman" w:cs="宋体"/>
-          <w:lang w:eastAsia="zh-CN"/>
-        </w:rPr>
-        <w:t xml:space="preserve">, </w:t>
+          <w:lang w:eastAsia="zh-CN"/>
+        </w:rPr>
+        <w:t xml:space="preserve"> </w:t>
       </w:r>
       <w:proofErr w:type="spellStart"/>
       <w:r>
@@ -792,7 +769,7 @@
           <w:rFonts w:ascii="Times New Roman" w:eastAsia="宋体" w:hAnsi="Times New Roman" w:cs="宋体"/>
           <w:lang w:eastAsia="zh-CN"/>
         </w:rPr>
-        <w:t>Adith</w:t>
+        <w:t>Boloor</w:t>
       </w:r>
       <w:proofErr w:type="spellEnd"/>
       <w:r>
@@ -800,39 +777,7 @@
           <w:rFonts w:ascii="Times New Roman" w:eastAsia="宋体" w:hAnsi="Times New Roman" w:cs="宋体"/>
           <w:lang w:eastAsia="zh-CN"/>
         </w:rPr>
-        <w:t xml:space="preserve"> </w:t>
-      </w:r>
-      <w:proofErr w:type="spellStart"/>
-      <w:r>
-        <w:rPr>
-          <w:rFonts w:ascii="Times New Roman" w:eastAsia="宋体" w:hAnsi="Times New Roman" w:cs="宋体"/>
-          <w:lang w:eastAsia="zh-CN"/>
-        </w:rPr>
-        <w:t>Boloor</w:t>
-      </w:r>
-      <w:proofErr w:type="spellEnd"/>
-      <w:r>
-        <w:rPr>
-          <w:rFonts w:ascii="Times New Roman" w:eastAsia="宋体" w:hAnsi="Times New Roman" w:cs="宋体"/>
-          <w:lang w:eastAsia="zh-CN"/>
-        </w:rPr>
-        <w:t xml:space="preserve">, </w:t>
-      </w:r>
-      <w:proofErr w:type="spellStart"/>
-      <w:r>
-        <w:rPr>
-          <w:rFonts w:ascii="Times New Roman" w:eastAsia="宋体" w:hAnsi="Times New Roman" w:cs="宋体"/>
-          <w:lang w:eastAsia="zh-CN"/>
-        </w:rPr>
-        <w:t>Yinhe</w:t>
-      </w:r>
-      <w:proofErr w:type="spellEnd"/>
-      <w:r>
-        <w:rPr>
-          <w:rFonts w:ascii="Times New Roman" w:eastAsia="宋体" w:hAnsi="Times New Roman" w:cs="宋体"/>
-          <w:lang w:eastAsia="zh-CN"/>
-        </w:rPr>
-        <w:t xml:space="preserve"> Han, Xuan Zhang, and Li Jiang, "Neural-PIM: Efficient Processing-In-Memory with Neural Approximation of Peripherals, " in </w:t>
+        <w:t xml:space="preserve">, Yinhe Han, Xuan Zhang, and Li Jiang, "Neural-PIM: Efficient Processing-In-Memory with Neural Approximation of Peripherals, " in </w:t>
       </w:r>
       <w:r>
         <w:rPr>
@@ -912,7 +857,7 @@
           <w:rFonts w:ascii="Times New Roman" w:eastAsia="宋体" w:hAnsi="Times New Roman" w:cs="宋体"/>
           <w:lang w:eastAsia="zh-CN"/>
         </w:rPr>
-        <w:t xml:space="preserve"> Zhao, </w:t>
+        <w:t xml:space="preserve"> Zhao, Zhezhi He, </w:t>
       </w:r>
       <w:proofErr w:type="spellStart"/>
       <w:r>
@@ -920,7 +865,7 @@
           <w:rFonts w:ascii="Times New Roman" w:eastAsia="宋体" w:hAnsi="Times New Roman" w:cs="宋体"/>
           <w:lang w:eastAsia="zh-CN"/>
         </w:rPr>
-        <w:t>Zhezhi</w:t>
+        <w:t>Zongwu</w:t>
       </w:r>
       <w:proofErr w:type="spellEnd"/>
       <w:r>
@@ -928,7 +873,22 @@
           <w:rFonts w:ascii="Times New Roman" w:eastAsia="宋体" w:hAnsi="Times New Roman" w:cs="宋体"/>
           <w:lang w:eastAsia="zh-CN"/>
         </w:rPr>
-        <w:t xml:space="preserve"> He, </w:t>
+        <w:t xml:space="preserve"> Wang, </w:t>
+      </w:r>
+      <w:r>
+        <w:rPr>
+          <w:rFonts w:ascii="Times New Roman" w:eastAsia="宋体" w:hAnsi="Times New Roman" w:cs="宋体"/>
+          <w:b/>
+          <w:lang w:eastAsia="zh-CN"/>
+        </w:rPr>
+        <w:t>Yilong Zhao</w:t>
+      </w:r>
+      <w:r>
+        <w:rPr>
+          <w:rFonts w:ascii="Times New Roman" w:eastAsia="宋体" w:hAnsi="Times New Roman" w:cs="宋体"/>
+          <w:lang w:eastAsia="zh-CN"/>
+        </w:rPr>
+        <w:t xml:space="preserve">, </w:t>
       </w:r>
       <w:proofErr w:type="spellStart"/>
       <w:r>
@@ -936,7 +896,7 @@
           <w:rFonts w:ascii="Times New Roman" w:eastAsia="宋体" w:hAnsi="Times New Roman" w:cs="宋体"/>
           <w:lang w:eastAsia="zh-CN"/>
         </w:rPr>
-        <w:t>Zongwu</w:t>
+        <w:t>Yongbiao</w:t>
       </w:r>
       <w:proofErr w:type="spellEnd"/>
       <w:r>
@@ -944,25 +904,37 @@
           <w:rFonts w:ascii="Times New Roman" w:eastAsia="宋体" w:hAnsi="Times New Roman" w:cs="宋体"/>
           <w:lang w:eastAsia="zh-CN"/>
         </w:rPr>
-        <w:t xml:space="preserve"> Wang, </w:t>
+        <w:t xml:space="preserve"> Chen and Li Jiang </w:t>
+      </w:r>
+      <w:r>
+        <w:rPr>
+          <w:rFonts w:ascii="Times New Roman" w:eastAsia="宋体" w:hAnsi="Times New Roman" w:cs="宋体"/>
+          <w:lang w:eastAsia="zh-CN"/>
+        </w:rPr>
+        <w:t xml:space="preserve">, </w:t>
+      </w:r>
+      <w:r>
+        <w:rPr>
+          <w:rFonts w:ascii="Times New Roman" w:eastAsia="宋体" w:hAnsi="Times New Roman" w:cs="宋体"/>
+          <w:lang w:eastAsia="zh-CN"/>
+        </w:rPr>
+        <w:t xml:space="preserve">Bit-Transformer: Transforming Bit-level Sparsity into Higher </w:t>
       </w:r>
       <w:proofErr w:type="spellStart"/>
       <w:r>
         <w:rPr>
           <w:rFonts w:ascii="Times New Roman" w:eastAsia="宋体" w:hAnsi="Times New Roman" w:cs="宋体"/>
-          <w:b/>
-          <w:lang w:eastAsia="zh-CN"/>
-        </w:rPr>
-        <w:t>Yilong</w:t>
+          <w:lang w:eastAsia="zh-CN"/>
+        </w:rPr>
+        <w:t>Preformance</w:t>
       </w:r>
       <w:proofErr w:type="spellEnd"/>
       <w:r>
         <w:rPr>
           <w:rFonts w:ascii="Times New Roman" w:eastAsia="宋体" w:hAnsi="Times New Roman" w:cs="宋体"/>
-          <w:b/>
-          <w:lang w:eastAsia="zh-CN"/>
-        </w:rPr>
-        <w:t xml:space="preserve"> Zhao</w:t>
+          <w:lang w:eastAsia="zh-CN"/>
+        </w:rPr>
+        <w:t xml:space="preserve"> in ReRAM-based Accelerator</w:t>
       </w:r>
       <w:r>
         <w:rPr>
@@ -971,59 +943,6 @@
         </w:rPr>
         <w:t xml:space="preserve">, </w:t>
       </w:r>
-      <w:proofErr w:type="spellStart"/>
-      <w:r>
-        <w:rPr>
-          <w:rFonts w:ascii="Times New Roman" w:eastAsia="宋体" w:hAnsi="Times New Roman" w:cs="宋体"/>
-          <w:lang w:eastAsia="zh-CN"/>
-        </w:rPr>
-        <w:t>Yongbiao</w:t>
-      </w:r>
-      <w:proofErr w:type="spellEnd"/>
-      <w:r>
-        <w:rPr>
-          <w:rFonts w:ascii="Times New Roman" w:eastAsia="宋体" w:hAnsi="Times New Roman" w:cs="宋体"/>
-          <w:lang w:eastAsia="zh-CN"/>
-        </w:rPr>
-        <w:t xml:space="preserve"> Chen and Li Jiang </w:t>
-      </w:r>
-      <w:r>
-        <w:rPr>
-          <w:rFonts w:ascii="Times New Roman" w:eastAsia="宋体" w:hAnsi="Times New Roman" w:cs="宋体"/>
-          <w:lang w:eastAsia="zh-CN"/>
-        </w:rPr>
-        <w:t xml:space="preserve">, </w:t>
-      </w:r>
-      <w:r>
-        <w:rPr>
-          <w:rFonts w:ascii="Times New Roman" w:eastAsia="宋体" w:hAnsi="Times New Roman" w:cs="宋体"/>
-          <w:lang w:eastAsia="zh-CN"/>
-        </w:rPr>
-        <w:t xml:space="preserve">Bit-Transformer: Transforming Bit-level Sparsity into Higher </w:t>
-      </w:r>
-      <w:proofErr w:type="spellStart"/>
-      <w:r>
-        <w:rPr>
-          <w:rFonts w:ascii="Times New Roman" w:eastAsia="宋体" w:hAnsi="Times New Roman" w:cs="宋体"/>
-          <w:lang w:eastAsia="zh-CN"/>
-        </w:rPr>
-        <w:t>Preformance</w:t>
-      </w:r>
-      <w:proofErr w:type="spellEnd"/>
-      <w:r>
-        <w:rPr>
-          <w:rFonts w:ascii="Times New Roman" w:eastAsia="宋体" w:hAnsi="Times New Roman" w:cs="宋体"/>
-          <w:lang w:eastAsia="zh-CN"/>
-        </w:rPr>
-        <w:t xml:space="preserve"> in ReRAM-based Accelerator</w:t>
-      </w:r>
-      <w:r>
-        <w:rPr>
-          <w:rFonts w:ascii="Times New Roman" w:eastAsia="宋体" w:hAnsi="Times New Roman" w:cs="宋体"/>
-          <w:lang w:eastAsia="zh-CN"/>
-        </w:rPr>
-        <w:t xml:space="preserve">, </w:t>
-      </w:r>
       <w:r>
         <w:rPr>
           <w:rFonts w:ascii="Times New Roman" w:eastAsia="宋体" w:hAnsi="Times New Roman" w:cs="宋体"/>
@@ -1047,8 +966,6 @@
         </w:rPr>
         <w:t>40</w:t>
       </w:r>
-      <w:bookmarkStart w:id="0" w:name="_GoBack"/>
-      <w:bookmarkEnd w:id="0"/>
       <w:r>
         <w:rPr>
           <w:rFonts w:ascii="Times New Roman" w:eastAsia="宋体" w:hAnsi="Times New Roman" w:cs="宋体"/>
@@ -1078,21 +995,7 @@
           <w:rFonts w:ascii="Times New Roman" w:eastAsia="宋体" w:hAnsi="Times New Roman" w:cs="宋体"/>
           <w:lang w:eastAsia="zh-CN"/>
         </w:rPr>
-        <w:t xml:space="preserve"> (</w:t>
-      </w:r>
-      <w:r>
-        <w:rPr>
-          <w:rFonts w:ascii="Times New Roman" w:eastAsia="宋体" w:hAnsi="Times New Roman" w:cs="宋体" w:hint="eastAsia"/>
-          <w:lang w:eastAsia="zh-CN"/>
-        </w:rPr>
-        <w:t>接收</w:t>
-      </w:r>
-      <w:r>
-        <w:rPr>
-          <w:rFonts w:ascii="Times New Roman" w:eastAsia="宋体" w:hAnsi="Times New Roman" w:cs="宋体"/>
-          <w:lang w:eastAsia="zh-CN"/>
-        </w:rPr>
-        <w:t>)</w:t>
+        <w:t xml:space="preserve"> </w:t>
       </w:r>
     </w:p>
     <w:p>
@@ -1113,30 +1016,51 @@
           <w:lang w:eastAsia="zh-CN"/>
         </w:rPr>
       </w:pPr>
+      <w:r>
+        <w:rPr>
+          <w:rFonts w:ascii="Times New Roman" w:eastAsia="宋体" w:hAnsi="Times New Roman" w:cs="宋体"/>
+          <w:b/>
+          <w:lang w:eastAsia="zh-CN"/>
+        </w:rPr>
+        <w:t>Yilong Zhao</w:t>
+      </w:r>
+      <w:r>
+        <w:rPr>
+          <w:rFonts w:ascii="Times New Roman" w:eastAsia="宋体" w:hAnsi="Times New Roman" w:cs="宋体"/>
+          <w:lang w:eastAsia="zh-CN"/>
+        </w:rPr>
+        <w:t xml:space="preserve">, Zhezhi He, </w:t>
+      </w:r>
       <w:proofErr w:type="spellStart"/>
       <w:r>
         <w:rPr>
           <w:rFonts w:ascii="Times New Roman" w:eastAsia="宋体" w:hAnsi="Times New Roman" w:cs="宋体"/>
-          <w:b/>
-          <w:lang w:eastAsia="zh-CN"/>
-        </w:rPr>
-        <w:t>Yilong</w:t>
+          <w:lang w:eastAsia="zh-CN"/>
+        </w:rPr>
+        <w:t>Naifeng</w:t>
       </w:r>
       <w:proofErr w:type="spellEnd"/>
       <w:r>
         <w:rPr>
           <w:rFonts w:ascii="Times New Roman" w:eastAsia="宋体" w:hAnsi="Times New Roman" w:cs="宋体"/>
-          <w:b/>
-          <w:lang w:eastAsia="zh-CN"/>
-        </w:rPr>
-        <w:t xml:space="preserve"> Zhao</w:t>
-      </w:r>
-      <w:r>
-        <w:rPr>
-          <w:rFonts w:ascii="Times New Roman" w:eastAsia="宋体" w:hAnsi="Times New Roman" w:cs="宋体"/>
-          <w:lang w:eastAsia="zh-CN"/>
-        </w:rPr>
-        <w:t xml:space="preserve">, </w:t>
+          <w:lang w:eastAsia="zh-CN"/>
+        </w:rPr>
+        <w:t xml:space="preserve"> Jing, Xiaoyao Liang, and Li Jiang. 2021. Re2PIM: A Reconfigurable ReRAM-Based PIM Design for Variable-Sized Vector-Matrix Multiplication. In </w:t>
+      </w:r>
+      <w:r>
+        <w:rPr>
+          <w:rFonts w:ascii="Times New Roman" w:eastAsia="宋体" w:hAnsi="Times New Roman" w:cs="宋体"/>
+          <w:i/>
+          <w:lang w:eastAsia="zh-CN"/>
+        </w:rPr>
+        <w:t>Proceedings of the 2021 on Great Lakes Symposium on VLSI (GLSVLSI '21). Association for Computing Machinery</w:t>
+      </w:r>
+      <w:r>
+        <w:rPr>
+          <w:rFonts w:ascii="Times New Roman" w:eastAsia="宋体" w:hAnsi="Times New Roman" w:cs="宋体"/>
+          <w:lang w:eastAsia="zh-CN"/>
+        </w:rPr>
+        <w:t xml:space="preserve">, New York, NY, USA, 15–20. </w:t>
       </w:r>
       <w:proofErr w:type="spellStart"/>
       <w:r>
@@ -1144,7 +1068,7 @@
           <w:rFonts w:ascii="Times New Roman" w:eastAsia="宋体" w:hAnsi="Times New Roman" w:cs="宋体"/>
           <w:lang w:eastAsia="zh-CN"/>
         </w:rPr>
-        <w:t>Zhezhi</w:t>
+        <w:t>DOI:https</w:t>
       </w:r>
       <w:proofErr w:type="spellEnd"/>
       <w:r>
@@ -1152,73 +1076,8 @@
           <w:rFonts w:ascii="Times New Roman" w:eastAsia="宋体" w:hAnsi="Times New Roman" w:cs="宋体"/>
           <w:lang w:eastAsia="zh-CN"/>
         </w:rPr>
-        <w:t xml:space="preserve"> He, </w:t>
-      </w:r>
-      <w:proofErr w:type="spellStart"/>
-      <w:r>
-        <w:rPr>
-          <w:rFonts w:ascii="Times New Roman" w:eastAsia="宋体" w:hAnsi="Times New Roman" w:cs="宋体"/>
-          <w:lang w:eastAsia="zh-CN"/>
-        </w:rPr>
-        <w:t>Naifeng</w:t>
-      </w:r>
-      <w:proofErr w:type="spellEnd"/>
-      <w:r>
-        <w:rPr>
-          <w:rFonts w:ascii="Times New Roman" w:eastAsia="宋体" w:hAnsi="Times New Roman" w:cs="宋体"/>
-          <w:lang w:eastAsia="zh-CN"/>
-        </w:rPr>
-        <w:t xml:space="preserve"> Jing, </w:t>
-      </w:r>
-      <w:proofErr w:type="spellStart"/>
-      <w:r>
-        <w:rPr>
-          <w:rFonts w:ascii="Times New Roman" w:eastAsia="宋体" w:hAnsi="Times New Roman" w:cs="宋体"/>
-          <w:lang w:eastAsia="zh-CN"/>
-        </w:rPr>
-        <w:t>Xiaoyao</w:t>
-      </w:r>
-      <w:proofErr w:type="spellEnd"/>
-      <w:r>
-        <w:rPr>
-          <w:rFonts w:ascii="Times New Roman" w:eastAsia="宋体" w:hAnsi="Times New Roman" w:cs="宋体"/>
-          <w:lang w:eastAsia="zh-CN"/>
-        </w:rPr>
-        <w:t xml:space="preserve"> Liang, and Li Jiang. 2021. Re2PIM: A Reconfigurable ReRAM-Based PIM Design for Variable-Sized Vector-Matrix Multiplication. In </w:t>
-      </w:r>
-      <w:r>
-        <w:rPr>
-          <w:rFonts w:ascii="Times New Roman" w:eastAsia="宋体" w:hAnsi="Times New Roman" w:cs="宋体"/>
-          <w:i/>
-          <w:lang w:eastAsia="zh-CN"/>
-        </w:rPr>
-        <w:t>Proceedings of the 2021 on Great Lakes Symposium on VLSI (GLSVLSI '21). Association for Computing Machinery</w:t>
-      </w:r>
-      <w:r>
-        <w:rPr>
-          <w:rFonts w:ascii="Times New Roman" w:eastAsia="宋体" w:hAnsi="Times New Roman" w:cs="宋体"/>
-          <w:lang w:eastAsia="zh-CN"/>
-        </w:rPr>
-        <w:t xml:space="preserve">, New York, NY, USA, 15–20. </w:t>
-      </w:r>
-      <w:proofErr w:type="spellStart"/>
-      <w:proofErr w:type="gramStart"/>
-      <w:r>
-        <w:rPr>
-          <w:rFonts w:ascii="Times New Roman" w:eastAsia="宋体" w:hAnsi="Times New Roman" w:cs="宋体"/>
-          <w:lang w:eastAsia="zh-CN"/>
-        </w:rPr>
-        <w:t>DOI:https</w:t>
-      </w:r>
-      <w:proofErr w:type="spellEnd"/>
-      <w:r>
-        <w:rPr>
-          <w:rFonts w:ascii="Times New Roman" w:eastAsia="宋体" w:hAnsi="Times New Roman" w:cs="宋体"/>
-          <w:lang w:eastAsia="zh-CN"/>
-        </w:rPr>
         <w:t>://doi.org/10.1145/3453688.3461494</w:t>
       </w:r>
-      <w:proofErr w:type="gramEnd"/>
     </w:p>
     <w:p>
       <w:pPr>
@@ -1266,25 +1125,7 @@
           <w:i/>
           <w:lang w:eastAsia="zh-CN"/>
         </w:rPr>
-        <w:t xml:space="preserve"> </w:t>
-      </w:r>
-      <w:proofErr w:type="spellStart"/>
-      <w:r>
-        <w:rPr>
-          <w:rFonts w:ascii="Times New Roman" w:eastAsia="宋体" w:hAnsi="Times New Roman" w:cs="宋体"/>
-          <w:i/>
-          <w:lang w:eastAsia="zh-CN"/>
-        </w:rPr>
-        <w:t>arXiv</w:t>
-      </w:r>
-      <w:proofErr w:type="spellEnd"/>
-      <w:r>
-        <w:rPr>
-          <w:rFonts w:ascii="Times New Roman" w:eastAsia="宋体" w:hAnsi="Times New Roman" w:cs="宋体"/>
-          <w:i/>
-          <w:lang w:eastAsia="zh-CN"/>
-        </w:rPr>
-        <w:t xml:space="preserve"> preprint</w:t>
+        <w:t xml:space="preserve"> arXiv preprint</w:t>
       </w:r>
       <w:r>
         <w:rPr>
@@ -1331,7 +1172,7 @@
           <w:rFonts w:ascii="Times New Roman" w:eastAsia="宋体" w:hAnsi="Times New Roman" w:cs="宋体"/>
           <w:lang w:eastAsia="zh-CN"/>
         </w:rPr>
-        <w:t xml:space="preserve"> </w:t>
+        <w:t xml:space="preserve"> Dongyue Li, </w:t>
       </w:r>
       <w:proofErr w:type="spellStart"/>
       <w:r>
@@ -1339,7 +1180,7 @@
           <w:rFonts w:ascii="Times New Roman" w:eastAsia="宋体" w:hAnsi="Times New Roman" w:cs="宋体"/>
           <w:lang w:eastAsia="zh-CN"/>
         </w:rPr>
-        <w:t>Dongyue</w:t>
+        <w:t>Yibo</w:t>
       </w:r>
       <w:proofErr w:type="spellEnd"/>
       <w:r>
@@ -1347,7 +1188,22 @@
           <w:rFonts w:ascii="Times New Roman" w:eastAsia="宋体" w:hAnsi="Times New Roman" w:cs="宋体"/>
           <w:lang w:eastAsia="zh-CN"/>
         </w:rPr>
-        <w:t xml:space="preserve"> Li, </w:t>
+        <w:t xml:space="preserve"> Han, </w:t>
+      </w:r>
+      <w:r>
+        <w:rPr>
+          <w:rFonts w:ascii="Times New Roman" w:eastAsia="宋体" w:hAnsi="Times New Roman" w:cs="宋体"/>
+          <w:b/>
+          <w:lang w:eastAsia="zh-CN"/>
+        </w:rPr>
+        <w:t>Yilong Zhao</w:t>
+      </w:r>
+      <w:r>
+        <w:rPr>
+          <w:rFonts w:ascii="Times New Roman" w:eastAsia="宋体" w:hAnsi="Times New Roman" w:cs="宋体"/>
+          <w:lang w:eastAsia="zh-CN"/>
+        </w:rPr>
+        <w:t xml:space="preserve">, </w:t>
       </w:r>
       <w:proofErr w:type="spellStart"/>
       <w:r>
@@ -1355,7 +1211,7 @@
           <w:rFonts w:ascii="Times New Roman" w:eastAsia="宋体" w:hAnsi="Times New Roman" w:cs="宋体"/>
           <w:lang w:eastAsia="zh-CN"/>
         </w:rPr>
-        <w:t>Yibo</w:t>
+        <w:t>Fangxin</w:t>
       </w:r>
       <w:proofErr w:type="spellEnd"/>
       <w:r>
@@ -1363,80 +1219,7 @@
           <w:rFonts w:ascii="Times New Roman" w:eastAsia="宋体" w:hAnsi="Times New Roman" w:cs="宋体"/>
           <w:lang w:eastAsia="zh-CN"/>
         </w:rPr>
-        <w:t xml:space="preserve"> Han, </w:t>
-      </w:r>
-      <w:proofErr w:type="spellStart"/>
-      <w:r>
-        <w:rPr>
-          <w:rFonts w:ascii="Times New Roman" w:eastAsia="宋体" w:hAnsi="Times New Roman" w:cs="宋体"/>
-          <w:b/>
-          <w:lang w:eastAsia="zh-CN"/>
-        </w:rPr>
-        <w:t>Yilong</w:t>
-      </w:r>
-      <w:proofErr w:type="spellEnd"/>
-      <w:r>
-        <w:rPr>
-          <w:rFonts w:ascii="Times New Roman" w:eastAsia="宋体" w:hAnsi="Times New Roman" w:cs="宋体"/>
-          <w:b/>
-          <w:lang w:eastAsia="zh-CN"/>
-        </w:rPr>
-        <w:t xml:space="preserve"> Zhao</w:t>
-      </w:r>
-      <w:r>
-        <w:rPr>
-          <w:rFonts w:ascii="Times New Roman" w:eastAsia="宋体" w:hAnsi="Times New Roman" w:cs="宋体"/>
-          <w:lang w:eastAsia="zh-CN"/>
-        </w:rPr>
-        <w:t xml:space="preserve">, </w:t>
-      </w:r>
-      <w:proofErr w:type="spellStart"/>
-      <w:r>
-        <w:rPr>
-          <w:rFonts w:ascii="Times New Roman" w:eastAsia="宋体" w:hAnsi="Times New Roman" w:cs="宋体"/>
-          <w:lang w:eastAsia="zh-CN"/>
-        </w:rPr>
-        <w:t>Fangxin</w:t>
-      </w:r>
-      <w:proofErr w:type="spellEnd"/>
-      <w:r>
-        <w:rPr>
-          <w:rFonts w:ascii="Times New Roman" w:eastAsia="宋体" w:hAnsi="Times New Roman" w:cs="宋体"/>
-          <w:lang w:eastAsia="zh-CN"/>
-        </w:rPr>
-        <w:t xml:space="preserve"> Liu, </w:t>
-      </w:r>
-      <w:proofErr w:type="spellStart"/>
-      <w:r>
-        <w:rPr>
-          <w:rFonts w:ascii="Times New Roman" w:eastAsia="宋体" w:hAnsi="Times New Roman" w:cs="宋体"/>
-          <w:lang w:eastAsia="zh-CN"/>
-        </w:rPr>
-        <w:t>Xiaoyao</w:t>
-      </w:r>
-      <w:proofErr w:type="spellEnd"/>
-      <w:r>
-        <w:rPr>
-          <w:rFonts w:ascii="Times New Roman" w:eastAsia="宋体" w:hAnsi="Times New Roman" w:cs="宋体"/>
-          <w:lang w:eastAsia="zh-CN"/>
-        </w:rPr>
-        <w:t xml:space="preserve"> Liang, </w:t>
-      </w:r>
-      <w:proofErr w:type="spellStart"/>
-      <w:r>
-        <w:rPr>
-          <w:rFonts w:ascii="Times New Roman" w:eastAsia="宋体" w:hAnsi="Times New Roman" w:cs="宋体"/>
-          <w:lang w:eastAsia="zh-CN"/>
-        </w:rPr>
-        <w:t>Zhezhi</w:t>
-      </w:r>
-      <w:proofErr w:type="spellEnd"/>
-      <w:r>
-        <w:rPr>
-          <w:rFonts w:ascii="Times New Roman" w:eastAsia="宋体" w:hAnsi="Times New Roman" w:cs="宋体"/>
-          <w:lang w:eastAsia="zh-CN"/>
-        </w:rPr>
-        <w:t xml:space="preserve"> He, Li Jiang, PIMGCN: A ReRAM-Based PIM Design for Graph Convolutional Network Acceleration</w:t>
+        <w:t xml:space="preserve"> Liu, Xiaoyao Liang, Zhezhi He, Li Jiang, PIMGCN: A ReRAM-Based PIM Design for Graph Convolutional Network Acceleration</w:t>
       </w:r>
       <w:r>
         <w:rPr>
@@ -1655,30 +1438,51 @@
         </w:rPr>
         <w:t xml:space="preserve"> Li, </w:t>
       </w:r>
+      <w:r>
+        <w:rPr>
+          <w:rFonts w:ascii="Times New Roman" w:eastAsia="宋体" w:hAnsi="Times New Roman" w:cs="宋体"/>
+          <w:b/>
+          <w:lang w:eastAsia="zh-CN"/>
+        </w:rPr>
+        <w:t>Yilong</w:t>
+      </w:r>
+      <w:r>
+        <w:rPr>
+          <w:rFonts w:ascii="Times New Roman" w:eastAsia="宋体" w:hAnsi="Times New Roman" w:cs="宋体"/>
+          <w:b/>
+          <w:lang w:eastAsia="zh-CN"/>
+        </w:rPr>
+        <w:t xml:space="preserve"> Zhao</w:t>
+      </w:r>
+      <w:r>
+        <w:rPr>
+          <w:rFonts w:ascii="Times New Roman" w:eastAsia="宋体" w:hAnsi="Times New Roman" w:cs="宋体"/>
+          <w:lang w:eastAsia="zh-CN"/>
+        </w:rPr>
+        <w:t xml:space="preserve">, </w:t>
+      </w:r>
       <w:proofErr w:type="spellStart"/>
       <w:r>
         <w:rPr>
           <w:rFonts w:ascii="Times New Roman" w:eastAsia="宋体" w:hAnsi="Times New Roman" w:cs="宋体"/>
-          <w:b/>
-          <w:lang w:eastAsia="zh-CN"/>
-        </w:rPr>
-        <w:t>Yilong</w:t>
+          <w:lang w:eastAsia="zh-CN"/>
+        </w:rPr>
+        <w:t>Jiachen</w:t>
       </w:r>
       <w:proofErr w:type="spellEnd"/>
       <w:r>
         <w:rPr>
           <w:rFonts w:ascii="Times New Roman" w:eastAsia="宋体" w:hAnsi="Times New Roman" w:cs="宋体"/>
-          <w:b/>
-          <w:lang w:eastAsia="zh-CN"/>
-        </w:rPr>
-        <w:t xml:space="preserve"> Zhao</w:t>
-      </w:r>
-      <w:r>
-        <w:rPr>
-          <w:rFonts w:ascii="Times New Roman" w:eastAsia="宋体" w:hAnsi="Times New Roman" w:cs="宋体"/>
-          <w:lang w:eastAsia="zh-CN"/>
-        </w:rPr>
-        <w:t xml:space="preserve">, </w:t>
+          <w:lang w:eastAsia="zh-CN"/>
+        </w:rPr>
+        <w:t xml:space="preserve"> Jiang,</w:t>
+      </w:r>
+      <w:r>
+        <w:rPr>
+          <w:rFonts w:ascii="Times New Roman" w:eastAsia="宋体" w:hAnsi="Times New Roman" w:cs="宋体"/>
+          <w:lang w:eastAsia="zh-CN"/>
+        </w:rPr>
+        <w:t xml:space="preserve"> </w:t>
       </w:r>
       <w:proofErr w:type="spellStart"/>
       <w:r>
@@ -1686,7 +1490,7 @@
           <w:rFonts w:ascii="Times New Roman" w:eastAsia="宋体" w:hAnsi="Times New Roman" w:cs="宋体"/>
           <w:lang w:eastAsia="zh-CN"/>
         </w:rPr>
-        <w:t>Jiachen</w:t>
+        <w:t>Weikang</w:t>
       </w:r>
       <w:proofErr w:type="spellEnd"/>
       <w:r>
@@ -1694,29 +1498,6 @@
           <w:rFonts w:ascii="Times New Roman" w:eastAsia="宋体" w:hAnsi="Times New Roman" w:cs="宋体"/>
           <w:lang w:eastAsia="zh-CN"/>
         </w:rPr>
-        <w:t xml:space="preserve"> Jiang,</w:t>
-      </w:r>
-      <w:r>
-        <w:rPr>
-          <w:rFonts w:ascii="Times New Roman" w:eastAsia="宋体" w:hAnsi="Times New Roman" w:cs="宋体"/>
-          <w:lang w:eastAsia="zh-CN"/>
-        </w:rPr>
-        <w:t xml:space="preserve"> </w:t>
-      </w:r>
-      <w:proofErr w:type="spellStart"/>
-      <w:r>
-        <w:rPr>
-          <w:rFonts w:ascii="Times New Roman" w:eastAsia="宋体" w:hAnsi="Times New Roman" w:cs="宋体"/>
-          <w:lang w:eastAsia="zh-CN"/>
-        </w:rPr>
-        <w:t>Weikang</w:t>
-      </w:r>
-      <w:proofErr w:type="spellEnd"/>
-      <w:r>
-        <w:rPr>
-          <w:rFonts w:ascii="Times New Roman" w:eastAsia="宋体" w:hAnsi="Times New Roman" w:cs="宋体"/>
-          <w:lang w:eastAsia="zh-CN"/>
-        </w:rPr>
         <w:t xml:space="preserve"> Qian</w:t>
       </w:r>
       <w:r>
@@ -1733,7 +1514,6 @@
         </w:rPr>
         <w:t xml:space="preserve"> Yang, </w:t>
       </w:r>
-      <w:proofErr w:type="spellStart"/>
       <w:r>
         <w:rPr>
           <w:rFonts w:ascii="Times New Roman" w:eastAsia="宋体" w:hAnsi="Times New Roman" w:cs="宋体"/>
@@ -1741,7 +1521,6 @@
         </w:rPr>
         <w:t>Zhezhi</w:t>
       </w:r>
-      <w:proofErr w:type="spellEnd"/>
       <w:r>
         <w:rPr>
           <w:rFonts w:ascii="Times New Roman" w:eastAsia="宋体" w:hAnsi="Times New Roman" w:cs="宋体"/>
@@ -1820,62 +1599,36 @@
         </w:rPr>
         <w:t xml:space="preserve"> Song, </w:t>
       </w:r>
+      <w:r>
+        <w:rPr>
+          <w:rFonts w:ascii="Times New Roman" w:eastAsia="宋体" w:hAnsi="Times New Roman" w:cs="宋体"/>
+          <w:b/>
+          <w:lang w:eastAsia="zh-CN"/>
+        </w:rPr>
+        <w:t>Yilong Zhao</w:t>
+      </w:r>
+      <w:r>
+        <w:rPr>
+          <w:rFonts w:ascii="Times New Roman" w:eastAsia="宋体" w:hAnsi="Times New Roman" w:cs="宋体"/>
+          <w:lang w:eastAsia="zh-CN"/>
+        </w:rPr>
+        <w:t xml:space="preserve">, </w:t>
+      </w:r>
       <w:proofErr w:type="spellStart"/>
       <w:r>
         <w:rPr>
           <w:rFonts w:ascii="Times New Roman" w:eastAsia="宋体" w:hAnsi="Times New Roman" w:cs="宋体"/>
-          <w:b/>
-          <w:lang w:eastAsia="zh-CN"/>
-        </w:rPr>
-        <w:t>Yilong</w:t>
+          <w:lang w:eastAsia="zh-CN"/>
+        </w:rPr>
+        <w:t>Yanan</w:t>
       </w:r>
       <w:proofErr w:type="spellEnd"/>
       <w:r>
         <w:rPr>
           <w:rFonts w:ascii="Times New Roman" w:eastAsia="宋体" w:hAnsi="Times New Roman" w:cs="宋体"/>
-          <w:b/>
-          <w:lang w:eastAsia="zh-CN"/>
-        </w:rPr>
-        <w:t xml:space="preserve"> Zhao</w:t>
-      </w:r>
-      <w:r>
-        <w:rPr>
-          <w:rFonts w:ascii="Times New Roman" w:eastAsia="宋体" w:hAnsi="Times New Roman" w:cs="宋体"/>
-          <w:lang w:eastAsia="zh-CN"/>
-        </w:rPr>
-        <w:t xml:space="preserve">, </w:t>
-      </w:r>
-      <w:proofErr w:type="spellStart"/>
-      <w:r>
-        <w:rPr>
-          <w:rFonts w:ascii="Times New Roman" w:eastAsia="宋体" w:hAnsi="Times New Roman" w:cs="宋体"/>
-          <w:lang w:eastAsia="zh-CN"/>
-        </w:rPr>
-        <w:t>Yanan</w:t>
-      </w:r>
-      <w:proofErr w:type="spellEnd"/>
-      <w:r>
-        <w:rPr>
-          <w:rFonts w:ascii="Times New Roman" w:eastAsia="宋体" w:hAnsi="Times New Roman" w:cs="宋体"/>
-          <w:lang w:eastAsia="zh-CN"/>
-        </w:rPr>
-        <w:t xml:space="preserve"> Sun, </w:t>
-      </w:r>
-      <w:proofErr w:type="spellStart"/>
-      <w:r>
-        <w:rPr>
-          <w:rFonts w:ascii="Times New Roman" w:eastAsia="宋体" w:hAnsi="Times New Roman" w:cs="宋体"/>
-          <w:lang w:eastAsia="zh-CN"/>
-        </w:rPr>
-        <w:t>Xiaoyao</w:t>
-      </w:r>
-      <w:proofErr w:type="spellEnd"/>
-      <w:r>
-        <w:rPr>
-          <w:rFonts w:ascii="Times New Roman" w:eastAsia="宋体" w:hAnsi="Times New Roman" w:cs="宋体"/>
-          <w:lang w:eastAsia="zh-CN"/>
-        </w:rPr>
-        <w:t xml:space="preserve"> Liang and Li Jiang.</w:t>
+          <w:lang w:eastAsia="zh-CN"/>
+        </w:rPr>
+        <w:t xml:space="preserve"> Sun, Xiaoyao Liang and Li Jiang.</w:t>
       </w:r>
       <w:r>
         <w:rPr>
@@ -1955,143 +1708,28 @@
           <w:lang w:eastAsia="zh-CN"/>
         </w:rPr>
       </w:pPr>
-      <w:proofErr w:type="spellStart"/>
       <w:r>
         <w:rPr>
           <w:rFonts w:ascii="Times New Roman" w:eastAsia="宋体" w:hAnsi="Times New Roman" w:cs="宋体"/>
           <w:lang w:eastAsia="zh-CN"/>
         </w:rPr>
         <w:lastRenderedPageBreak/>
-        <w:t>Chaoqun</w:t>
-      </w:r>
-      <w:proofErr w:type="spellEnd"/>
-      <w:r>
-        <w:rPr>
-          <w:rFonts w:ascii="Times New Roman" w:eastAsia="宋体" w:hAnsi="Times New Roman" w:cs="宋体"/>
-          <w:lang w:eastAsia="zh-CN"/>
-        </w:rPr>
-        <w:t xml:space="preserve"> Chu, </w:t>
-      </w:r>
-      <w:proofErr w:type="spellStart"/>
-      <w:r>
-        <w:rPr>
-          <w:rFonts w:ascii="Times New Roman" w:eastAsia="宋体" w:hAnsi="Times New Roman" w:cs="宋体"/>
-          <w:lang w:eastAsia="zh-CN"/>
-        </w:rPr>
-        <w:t>Yanzhi</w:t>
-      </w:r>
-      <w:proofErr w:type="spellEnd"/>
-      <w:r>
-        <w:rPr>
-          <w:rFonts w:ascii="Times New Roman" w:eastAsia="宋体" w:hAnsi="Times New Roman" w:cs="宋体"/>
-          <w:lang w:eastAsia="zh-CN"/>
-        </w:rPr>
-        <w:t xml:space="preserve"> Wang, </w:t>
-      </w:r>
-      <w:proofErr w:type="spellStart"/>
-      <w:r>
-        <w:rPr>
-          <w:rFonts w:ascii="Times New Roman" w:eastAsia="宋体" w:hAnsi="Times New Roman" w:cs="宋体"/>
-          <w:b/>
-          <w:lang w:eastAsia="zh-CN"/>
-        </w:rPr>
-        <w:t>Yilong</w:t>
-      </w:r>
-      <w:proofErr w:type="spellEnd"/>
-      <w:r>
-        <w:rPr>
-          <w:rFonts w:ascii="Times New Roman" w:eastAsia="宋体" w:hAnsi="Times New Roman" w:cs="宋体"/>
-          <w:b/>
-          <w:lang w:eastAsia="zh-CN"/>
-        </w:rPr>
-        <w:t xml:space="preserve"> Zhao</w:t>
-      </w:r>
-      <w:r>
-        <w:rPr>
-          <w:rFonts w:ascii="Times New Roman" w:eastAsia="宋体" w:hAnsi="Times New Roman" w:cs="宋体"/>
-          <w:lang w:eastAsia="zh-CN"/>
-        </w:rPr>
-        <w:t xml:space="preserve">, </w:t>
-      </w:r>
-      <w:proofErr w:type="spellStart"/>
-      <w:r>
-        <w:rPr>
-          <w:rFonts w:ascii="Times New Roman" w:eastAsia="宋体" w:hAnsi="Times New Roman" w:cs="宋体"/>
-          <w:lang w:eastAsia="zh-CN"/>
-        </w:rPr>
-        <w:t>Xiaolong</w:t>
-      </w:r>
-      <w:proofErr w:type="spellEnd"/>
-      <w:r>
-        <w:rPr>
-          <w:rFonts w:ascii="Times New Roman" w:eastAsia="宋体" w:hAnsi="Times New Roman" w:cs="宋体"/>
-          <w:lang w:eastAsia="zh-CN"/>
-        </w:rPr>
-        <w:t xml:space="preserve"> Ma, </w:t>
-      </w:r>
-      <w:proofErr w:type="spellStart"/>
-      <w:r>
-        <w:rPr>
-          <w:rFonts w:ascii="Times New Roman" w:eastAsia="宋体" w:hAnsi="Times New Roman" w:cs="宋体"/>
-          <w:lang w:eastAsia="zh-CN"/>
-        </w:rPr>
-        <w:t>Shaokai</w:t>
-      </w:r>
-      <w:proofErr w:type="spellEnd"/>
-      <w:r>
-        <w:rPr>
-          <w:rFonts w:ascii="Times New Roman" w:eastAsia="宋体" w:hAnsi="Times New Roman" w:cs="宋体"/>
-          <w:lang w:eastAsia="zh-CN"/>
-        </w:rPr>
-        <w:t xml:space="preserve"> Ye, </w:t>
-      </w:r>
-      <w:proofErr w:type="spellStart"/>
-      <w:r>
-        <w:rPr>
-          <w:rFonts w:ascii="Times New Roman" w:eastAsia="宋体" w:hAnsi="Times New Roman" w:cs="宋体"/>
-          <w:lang w:eastAsia="zh-CN"/>
-        </w:rPr>
-        <w:t>Yunyan</w:t>
-      </w:r>
-      <w:proofErr w:type="spellEnd"/>
-      <w:r>
-        <w:rPr>
-          <w:rFonts w:ascii="Times New Roman" w:eastAsia="宋体" w:hAnsi="Times New Roman" w:cs="宋体"/>
-          <w:lang w:eastAsia="zh-CN"/>
-        </w:rPr>
-        <w:t xml:space="preserve"> Hong, </w:t>
-      </w:r>
-      <w:proofErr w:type="spellStart"/>
-      <w:r>
-        <w:rPr>
-          <w:rFonts w:ascii="Times New Roman" w:eastAsia="宋体" w:hAnsi="Times New Roman" w:cs="宋体"/>
-          <w:lang w:eastAsia="zh-CN"/>
-        </w:rPr>
-        <w:t>Xiaoyao</w:t>
-      </w:r>
-      <w:proofErr w:type="spellEnd"/>
-      <w:r>
-        <w:rPr>
-          <w:rFonts w:ascii="Times New Roman" w:eastAsia="宋体" w:hAnsi="Times New Roman" w:cs="宋体"/>
-          <w:lang w:eastAsia="zh-CN"/>
-        </w:rPr>
-        <w:t xml:space="preserve"> Liang, </w:t>
-      </w:r>
-      <w:proofErr w:type="spellStart"/>
-      <w:r>
-        <w:rPr>
-          <w:rFonts w:ascii="Times New Roman" w:eastAsia="宋体" w:hAnsi="Times New Roman" w:cs="宋体"/>
-          <w:lang w:eastAsia="zh-CN"/>
-        </w:rPr>
-        <w:t>Yinhe</w:t>
-      </w:r>
-      <w:proofErr w:type="spellEnd"/>
-      <w:r>
-        <w:rPr>
-          <w:rFonts w:ascii="Times New Roman" w:eastAsia="宋体" w:hAnsi="Times New Roman" w:cs="宋体"/>
-          <w:lang w:eastAsia="zh-CN"/>
-        </w:rPr>
-        <w:t xml:space="preserve"> Han and Li Jiang. </w:t>
+        <w:t xml:space="preserve">Chaoqun Chu, Yanzhi Wang, </w:t>
+      </w:r>
+      <w:r>
+        <w:rPr>
+          <w:rFonts w:ascii="Times New Roman" w:eastAsia="宋体" w:hAnsi="Times New Roman" w:cs="宋体"/>
+          <w:b/>
+          <w:lang w:eastAsia="zh-CN"/>
+        </w:rPr>
+        <w:t>Yilong Zhao</w:t>
+      </w:r>
+      <w:r>
+        <w:rPr>
+          <w:rFonts w:ascii="Times New Roman" w:eastAsia="宋体" w:hAnsi="Times New Roman" w:cs="宋体"/>
+          <w:lang w:eastAsia="zh-CN"/>
+        </w:rPr>
+        <w:t xml:space="preserve">, Xiaolong Ma, Shaokai Ye, Yunyan Hong, Xiaoyao Liang, Yinhe Han and Li Jiang. </w:t>
       </w:r>
       <w:r>
         <w:rPr>
@@ -2169,43 +1807,33 @@
         </w:rPr>
         <w:t xml:space="preserve">Jia Wang, </w:t>
       </w:r>
+      <w:r>
+        <w:rPr>
+          <w:rFonts w:ascii="Times New Roman" w:eastAsia="宋体" w:hAnsi="Times New Roman" w:cs="宋体"/>
+          <w:b/>
+          <w:lang w:eastAsia="zh-CN"/>
+        </w:rPr>
+        <w:t>Yilong Zhao</w:t>
+      </w:r>
+      <w:r>
+        <w:rPr>
+          <w:rFonts w:ascii="Times New Roman" w:eastAsia="宋体" w:hAnsi="Times New Roman" w:cs="宋体"/>
+          <w:lang w:eastAsia="zh-CN"/>
+        </w:rPr>
+        <w:t xml:space="preserve">, Xin Huang and </w:t>
+      </w:r>
       <w:proofErr w:type="spellStart"/>
       <w:r>
         <w:rPr>
           <w:rFonts w:ascii="Times New Roman" w:eastAsia="宋体" w:hAnsi="Times New Roman" w:cs="宋体"/>
-          <w:b/>
-          <w:lang w:eastAsia="zh-CN"/>
-        </w:rPr>
-        <w:t>Yilong</w:t>
+          <w:lang w:eastAsia="zh-CN"/>
+        </w:rPr>
+        <w:t>Guangqiang</w:t>
       </w:r>
       <w:proofErr w:type="spellEnd"/>
       <w:r>
         <w:rPr>
           <w:rFonts w:ascii="Times New Roman" w:eastAsia="宋体" w:hAnsi="Times New Roman" w:cs="宋体"/>
-          <w:b/>
-          <w:lang w:eastAsia="zh-CN"/>
-        </w:rPr>
-        <w:t xml:space="preserve"> Zhao</w:t>
-      </w:r>
-      <w:r>
-        <w:rPr>
-          <w:rFonts w:ascii="Times New Roman" w:eastAsia="宋体" w:hAnsi="Times New Roman" w:cs="宋体"/>
-          <w:lang w:eastAsia="zh-CN"/>
-        </w:rPr>
-        <w:t xml:space="preserve">, Xin Huang and </w:t>
-      </w:r>
-      <w:proofErr w:type="spellStart"/>
-      <w:r>
-        <w:rPr>
-          <w:rFonts w:ascii="Times New Roman" w:eastAsia="宋体" w:hAnsi="Times New Roman" w:cs="宋体"/>
-          <w:lang w:eastAsia="zh-CN"/>
-        </w:rPr>
-        <w:t>Guangqiang</w:t>
-      </w:r>
-      <w:proofErr w:type="spellEnd"/>
-      <w:r>
-        <w:rPr>
-          <w:rFonts w:ascii="Times New Roman" w:eastAsia="宋体" w:hAnsi="Times New Roman" w:cs="宋体"/>
           <w:lang w:eastAsia="zh-CN"/>
         </w:rPr>
         <w:t xml:space="preserve"> He. </w:t>
@@ -2251,23 +1879,7 @@
           <w:rFonts w:ascii="Times New Roman" w:eastAsia="宋体" w:hAnsi="Times New Roman" w:cs="宋体"/>
           <w:lang w:eastAsia="zh-CN"/>
         </w:rPr>
-        <w:t xml:space="preserve"> 17, </w:t>
-      </w:r>
-      <w:proofErr w:type="gramStart"/>
-      <w:r>
-        <w:rPr>
-          <w:rFonts w:ascii="Times New Roman" w:eastAsia="宋体" w:hAnsi="Times New Roman" w:cs="宋体"/>
-          <w:lang w:eastAsia="zh-CN"/>
-        </w:rPr>
-        <w:t>3  (</w:t>
-      </w:r>
-      <w:proofErr w:type="gramEnd"/>
-      <w:r>
-        <w:rPr>
-          <w:rFonts w:ascii="Times New Roman" w:eastAsia="宋体" w:hAnsi="Times New Roman" w:cs="宋体"/>
-          <w:lang w:eastAsia="zh-CN"/>
-        </w:rPr>
-        <w:t>2019).</w:t>
+        <w:t xml:space="preserve"> 17, 3  (2019).</w:t>
       </w:r>
     </w:p>
     <w:p>
@@ -2304,23 +1916,13 @@
         </w:rPr>
         <w:t xml:space="preserve"> Sheng, </w:t>
       </w:r>
-      <w:proofErr w:type="spellStart"/>
-      <w:r>
-        <w:rPr>
-          <w:rFonts w:ascii="Times New Roman" w:eastAsia="宋体" w:hAnsi="Times New Roman" w:cs="宋体"/>
-          <w:b/>
-          <w:lang w:eastAsia="zh-CN"/>
-        </w:rPr>
-        <w:t>Yilong</w:t>
-      </w:r>
-      <w:proofErr w:type="spellEnd"/>
-      <w:r>
-        <w:rPr>
-          <w:rFonts w:ascii="Times New Roman" w:eastAsia="宋体" w:hAnsi="Times New Roman" w:cs="宋体"/>
-          <w:b/>
-          <w:lang w:eastAsia="zh-CN"/>
-        </w:rPr>
-        <w:t xml:space="preserve"> Zhao</w:t>
+      <w:r>
+        <w:rPr>
+          <w:rFonts w:ascii="Times New Roman" w:eastAsia="宋体" w:hAnsi="Times New Roman" w:cs="宋体"/>
+          <w:b/>
+          <w:lang w:eastAsia="zh-CN"/>
+        </w:rPr>
+        <w:t>Yilong Zhao</w:t>
       </w:r>
       <w:r>
         <w:rPr>
@@ -2411,23 +2013,13 @@
         </w:rPr>
         <w:t xml:space="preserve"> Sheng, </w:t>
       </w:r>
-      <w:proofErr w:type="spellStart"/>
-      <w:r>
-        <w:rPr>
-          <w:rFonts w:ascii="Times New Roman" w:eastAsia="宋体" w:hAnsi="Times New Roman" w:cs="宋体"/>
-          <w:b/>
-          <w:lang w:eastAsia="zh-CN"/>
-        </w:rPr>
-        <w:t>Yilong</w:t>
-      </w:r>
-      <w:proofErr w:type="spellEnd"/>
-      <w:r>
-        <w:rPr>
-          <w:rFonts w:ascii="Times New Roman" w:eastAsia="宋体" w:hAnsi="Times New Roman" w:cs="宋体"/>
-          <w:b/>
-          <w:lang w:eastAsia="zh-CN"/>
-        </w:rPr>
-        <w:t xml:space="preserve"> Zhao</w:t>
+      <w:r>
+        <w:rPr>
+          <w:rFonts w:ascii="Times New Roman" w:eastAsia="宋体" w:hAnsi="Times New Roman" w:cs="宋体"/>
+          <w:b/>
+          <w:lang w:eastAsia="zh-CN"/>
+        </w:rPr>
+        <w:t>Yilong Zhao</w:t>
       </w:r>
       <w:r>
         <w:rPr>
@@ -2486,189 +2078,18 @@
     </w:p>
     <w:p>
       <w:pPr>
-        <w:pStyle w:val="Subheading"/>
-        <w:ind w:firstLine="420"/>
-        <w:jc w:val="left"/>
-        <w:rPr>
-          <w:rFonts w:ascii="Times New Roman" w:eastAsia="宋体" w:hAnsi="Times New Roman"/>
-          <w:b/>
-          <w:i w:val="0"/>
-          <w:color w:val="auto"/>
-          <w:sz w:val="21"/>
-          <w:szCs w:val="21"/>
-          <w:u w:val="single"/>
-          <w:lang w:eastAsia="zh-CN"/>
-        </w:rPr>
-      </w:pPr>
-      <w:r>
-        <w:rPr>
-          <w:rFonts w:ascii="Times New Roman" w:eastAsia="宋体" w:hAnsi="Times New Roman" w:hint="eastAsia"/>
-          <w:b/>
-          <w:i w:val="0"/>
-          <w:color w:val="auto"/>
-          <w:sz w:val="21"/>
-          <w:szCs w:val="21"/>
-          <w:u w:val="single"/>
-          <w:lang w:eastAsia="zh-CN"/>
-        </w:rPr>
-        <w:t>在投</w:t>
-      </w:r>
-      <w:r>
-        <w:rPr>
-          <w:rFonts w:ascii="Times New Roman" w:eastAsia="宋体" w:hAnsi="Times New Roman" w:hint="eastAsia"/>
-          <w:b/>
-          <w:i w:val="0"/>
-          <w:color w:val="auto"/>
-          <w:sz w:val="21"/>
-          <w:szCs w:val="21"/>
-          <w:u w:val="single"/>
-          <w:lang w:eastAsia="zh-CN"/>
-        </w:rPr>
-        <w:t>/</w:t>
-      </w:r>
-      <w:r>
-        <w:rPr>
-          <w:rFonts w:ascii="Times New Roman" w:eastAsia="宋体" w:hAnsi="Times New Roman" w:hint="eastAsia"/>
-          <w:b/>
-          <w:i w:val="0"/>
-          <w:color w:val="auto"/>
-          <w:sz w:val="21"/>
-          <w:szCs w:val="21"/>
-          <w:u w:val="single"/>
-          <w:lang w:eastAsia="zh-CN"/>
-        </w:rPr>
-        <w:t>准备中论文</w:t>
-      </w:r>
-      <w:r>
-        <w:rPr>
-          <w:rFonts w:ascii="Times New Roman" w:eastAsia="宋体" w:hAnsi="Times New Roman" w:hint="eastAsia"/>
-          <w:b/>
-          <w:i w:val="0"/>
-          <w:color w:val="auto"/>
-          <w:sz w:val="21"/>
-          <w:szCs w:val="21"/>
-          <w:u w:val="single"/>
-          <w:lang w:eastAsia="zh-CN"/>
-        </w:rPr>
-        <w:t>，</w:t>
-      </w:r>
-    </w:p>
-    <w:p>
-      <w:pPr>
         <w:pStyle w:val="Body"/>
-        <w:numPr>
-          <w:ilvl w:val="0"/>
-          <w:numId w:val="1"/>
-        </w:numPr>
         <w:tabs>
+          <w:tab w:val="left" w:pos="360"/>
           <w:tab w:val="left" w:pos="720"/>
           <w:tab w:val="left" w:pos="1080"/>
         </w:tabs>
         <w:spacing w:after="40"/>
-        <w:ind w:leftChars="200" w:left="721" w:hanging="301"/>
-        <w:rPr>
-          <w:rFonts w:ascii="Times New Roman" w:eastAsia="宋体" w:hAnsi="Times New Roman" w:cs="宋体"/>
-          <w:lang w:eastAsia="zh-CN"/>
-        </w:rPr>
-      </w:pPr>
-      <w:proofErr w:type="spellStart"/>
-      <w:r>
-        <w:rPr>
-          <w:rFonts w:ascii="Times New Roman" w:eastAsia="宋体" w:hAnsi="Times New Roman" w:cs="宋体"/>
-          <w:b/>
-          <w:lang w:eastAsia="zh-CN"/>
-        </w:rPr>
-        <w:t>Yilong</w:t>
-      </w:r>
-      <w:proofErr w:type="spellEnd"/>
-      <w:r>
-        <w:rPr>
-          <w:rFonts w:ascii="Times New Roman" w:eastAsia="宋体" w:hAnsi="Times New Roman" w:cs="宋体"/>
-          <w:b/>
-          <w:lang w:eastAsia="zh-CN"/>
-        </w:rPr>
-        <w:t xml:space="preserve"> Zha</w:t>
-      </w:r>
-      <w:r>
         <w:rPr>
           <w:rFonts w:ascii="Times New Roman" w:eastAsia="宋体" w:hAnsi="Times New Roman" w:cs="宋体" w:hint="eastAsia"/>
-          <w:b/>
-          <w:lang w:eastAsia="zh-CN"/>
-        </w:rPr>
-        <w:t>o</w:t>
-      </w:r>
-      <w:r>
-        <w:rPr>
-          <w:rFonts w:ascii="Times New Roman" w:eastAsia="宋体" w:hAnsi="Times New Roman" w:cs="宋体"/>
-          <w:lang w:eastAsia="zh-CN"/>
-        </w:rPr>
-        <w:t>,</w:t>
-      </w:r>
-      <w:r>
-        <w:rPr>
-          <w:rFonts w:ascii="Times New Roman" w:eastAsia="宋体" w:hAnsi="Times New Roman" w:cs="宋体"/>
-          <w:lang w:eastAsia="zh-CN"/>
-        </w:rPr>
-        <w:t xml:space="preserve"> et. al , </w:t>
-      </w:r>
-      <w:r>
-        <w:rPr>
-          <w:rFonts w:ascii="Times New Roman" w:eastAsia="宋体" w:hAnsi="Times New Roman" w:cs="宋体"/>
-          <w:lang w:eastAsia="zh-CN"/>
-        </w:rPr>
-        <w:t xml:space="preserve">HPAST: A </w:t>
-      </w:r>
-      <w:proofErr w:type="spellStart"/>
-      <w:r>
-        <w:rPr>
-          <w:rFonts w:ascii="Times New Roman" w:eastAsia="宋体" w:hAnsi="Times New Roman" w:cs="宋体"/>
-          <w:lang w:eastAsia="zh-CN"/>
-        </w:rPr>
-        <w:t>FeFET</w:t>
-      </w:r>
-      <w:proofErr w:type="spellEnd"/>
-      <w:r>
-        <w:rPr>
-          <w:rFonts w:ascii="Times New Roman" w:eastAsia="宋体" w:hAnsi="Times New Roman" w:cs="宋体"/>
-          <w:lang w:eastAsia="zh-CN"/>
-        </w:rPr>
-        <w:t>-SRAM Hybrid PIM Accelerator for Second-order Training of DNN</w:t>
-      </w:r>
-      <w:r>
-        <w:rPr>
-          <w:rFonts w:ascii="Times New Roman" w:eastAsia="宋体" w:hAnsi="Times New Roman" w:cs="宋体"/>
-          <w:lang w:eastAsia="zh-CN"/>
-        </w:rPr>
-        <w:t>,</w:t>
-      </w:r>
-      <w:r>
-        <w:rPr>
-          <w:rFonts w:ascii="Times New Roman" w:eastAsia="宋体" w:hAnsi="Times New Roman" w:cs="宋体"/>
-          <w:lang w:eastAsia="zh-CN"/>
-        </w:rPr>
-        <w:t xml:space="preserve"> </w:t>
-      </w:r>
-      <w:r>
-        <w:rPr>
-          <w:rFonts w:ascii="Times New Roman" w:eastAsia="宋体" w:hAnsi="Times New Roman" w:cs="宋体"/>
-          <w:lang w:eastAsia="zh-CN"/>
-        </w:rPr>
-        <w:t>2021 IEEE International Symposium on High-Performance Computer Architecture (HPCA), 2021</w:t>
-      </w:r>
-      <w:r>
-        <w:rPr>
-          <w:rFonts w:ascii="Times New Roman" w:eastAsia="宋体" w:hAnsi="Times New Roman" w:cs="宋体"/>
-          <w:lang w:eastAsia="zh-CN"/>
-        </w:rPr>
-        <w:t xml:space="preserve">, </w:t>
-      </w:r>
-      <w:r>
-        <w:rPr>
-          <w:rFonts w:ascii="Times New Roman" w:eastAsia="宋体" w:hAnsi="Times New Roman" w:cs="宋体" w:hint="eastAsia"/>
-          <w:lang w:eastAsia="zh-CN"/>
-        </w:rPr>
-        <w:t>在投</w:t>
-      </w:r>
+          <w:lang w:eastAsia="zh-CN"/>
+        </w:rPr>
+      </w:pPr>
     </w:p>
     <w:p>
       <w:pPr>
@@ -3061,57 +2482,29 @@
         </w:rPr>
         <w:t>基于</w:t>
       </w:r>
-      <w:proofErr w:type="spellStart"/>
-      <w:r>
-        <w:rPr>
-          <w:rFonts w:ascii="宋体" w:eastAsia="宋体" w:hAnsi="宋体" w:cs="宋体" w:hint="eastAsia"/>
-          <w:b/>
-          <w:bCs/>
-          <w:i w:val="0"/>
-          <w:iCs/>
-          <w:color w:val="auto"/>
-          <w:lang w:eastAsia="zh-CN"/>
-        </w:rPr>
-        <w:t>FeFET</w:t>
-      </w:r>
-      <w:proofErr w:type="spellEnd"/>
-      <w:r>
-        <w:rPr>
-          <w:rFonts w:ascii="宋体" w:eastAsia="宋体" w:hAnsi="宋体" w:cs="宋体" w:hint="eastAsia"/>
-          <w:b/>
-          <w:bCs/>
-          <w:i w:val="0"/>
-          <w:iCs/>
-          <w:color w:val="auto"/>
-          <w:lang w:eastAsia="zh-CN"/>
-        </w:rPr>
-        <w:t>-SRAM</w:t>
-      </w:r>
-      <w:proofErr w:type="gramStart"/>
-      <w:r>
-        <w:rPr>
-          <w:rFonts w:ascii="宋体" w:eastAsia="宋体" w:hAnsi="宋体" w:cs="宋体" w:hint="eastAsia"/>
-          <w:b/>
-          <w:bCs/>
-          <w:i w:val="0"/>
-          <w:iCs/>
-          <w:color w:val="auto"/>
-          <w:lang w:eastAsia="zh-CN"/>
-        </w:rPr>
-        <w:t>存算一体</w:t>
-      </w:r>
-      <w:proofErr w:type="gramEnd"/>
-      <w:r>
-        <w:rPr>
-          <w:rFonts w:ascii="宋体" w:eastAsia="宋体" w:hAnsi="宋体" w:cs="宋体" w:hint="eastAsia"/>
-          <w:b/>
-          <w:bCs/>
-          <w:i w:val="0"/>
-          <w:iCs/>
-          <w:color w:val="auto"/>
-          <w:lang w:eastAsia="zh-CN"/>
-        </w:rPr>
-        <w:t>技术的二阶优化加速器设计</w:t>
+      <w:r>
+        <w:rPr>
+          <w:rFonts w:ascii="宋体" w:eastAsia="宋体" w:hAnsi="宋体" w:cs="宋体" w:hint="eastAsia"/>
+          <w:b/>
+          <w:bCs/>
+          <w:i w:val="0"/>
+          <w:iCs/>
+          <w:color w:val="auto"/>
+          <w:lang w:eastAsia="zh-CN"/>
+        </w:rPr>
+        <w:t>Re</w:t>
+      </w:r>
+      <w:r>
+        <w:rPr>
+          <w:rFonts w:ascii="宋体" w:eastAsia="宋体" w:hAnsi="宋体" w:cs="宋体" w:hint="eastAsia"/>
+          <w:b/>
+          <w:bCs/>
+          <w:i w:val="0"/>
+          <w:iCs/>
+          <w:color w:val="auto"/>
+          <w:lang w:eastAsia="zh-CN"/>
+        </w:rPr>
+        <w:t>RAM存算一体技术的二阶优化加速器设计</w:t>
       </w:r>
       <w:r>
         <w:rPr>
@@ -3302,39 +2695,7 @@
           <w:rFonts w:ascii="Times New Roman" w:eastAsiaTheme="minorEastAsia" w:hAnsi="Times New Roman" w:hint="eastAsia"/>
           <w:lang w:eastAsia="zh-CN"/>
         </w:rPr>
-        <w:t>研究目的是</w:t>
-      </w:r>
-      <w:proofErr w:type="gramStart"/>
-      <w:r>
-        <w:rPr>
-          <w:rFonts w:ascii="Times New Roman" w:eastAsiaTheme="minorEastAsia" w:hAnsi="Times New Roman" w:hint="eastAsia"/>
-          <w:lang w:eastAsia="zh-CN"/>
-        </w:rPr>
-        <w:t>基于存算一体</w:t>
-      </w:r>
-      <w:proofErr w:type="gramEnd"/>
-      <w:r>
-        <w:rPr>
-          <w:rFonts w:ascii="Times New Roman" w:eastAsiaTheme="minorEastAsia" w:hAnsi="Times New Roman" w:hint="eastAsia"/>
-          <w:lang w:eastAsia="zh-CN"/>
-        </w:rPr>
-        <w:t>技术设计一个神经网络二阶优化器。包括一些二阶优化中特有的算子</w:t>
-      </w:r>
-      <w:proofErr w:type="gramStart"/>
-      <w:r>
-        <w:rPr>
-          <w:rFonts w:ascii="Times New Roman" w:eastAsiaTheme="minorEastAsia" w:hAnsi="Times New Roman" w:hint="eastAsia"/>
-          <w:lang w:eastAsia="zh-CN"/>
-        </w:rPr>
-        <w:t>的存算一体</w:t>
-      </w:r>
-      <w:proofErr w:type="gramEnd"/>
-      <w:r>
-        <w:rPr>
-          <w:rFonts w:ascii="Times New Roman" w:eastAsiaTheme="minorEastAsia" w:hAnsi="Times New Roman" w:hint="eastAsia"/>
-          <w:lang w:eastAsia="zh-CN"/>
-        </w:rPr>
-        <w:t>设计、架构映射策略设计。</w:t>
+        <w:t>研究目的是基于存算一体技术设计一个神经网络二阶优化器。包括一些二阶优化中特有的算子的存算一体设计、架构映射策略设计。</w:t>
       </w:r>
     </w:p>
     <w:p>
@@ -3362,33 +2723,7 @@
           <w:color w:val="auto"/>
           <w:lang w:eastAsia="zh-CN"/>
         </w:rPr>
-        <w:t>华为合作 面向光通信、无线通信的</w:t>
-      </w:r>
-      <w:proofErr w:type="gramStart"/>
-      <w:r>
-        <w:rPr>
-          <w:rFonts w:ascii="宋体" w:eastAsia="宋体" w:hAnsi="宋体" w:cs="宋体" w:hint="eastAsia"/>
-          <w:b/>
-          <w:bCs/>
-          <w:i w:val="0"/>
-          <w:iCs/>
-          <w:color w:val="auto"/>
-          <w:lang w:eastAsia="zh-CN"/>
-        </w:rPr>
-        <w:t>的存算</w:t>
-      </w:r>
-      <w:proofErr w:type="gramEnd"/>
-      <w:r>
-        <w:rPr>
-          <w:rFonts w:ascii="宋体" w:eastAsia="宋体" w:hAnsi="宋体" w:cs="宋体" w:hint="eastAsia"/>
-          <w:b/>
-          <w:bCs/>
-          <w:i w:val="0"/>
-          <w:iCs/>
-          <w:color w:val="auto"/>
-          <w:lang w:eastAsia="zh-CN"/>
-        </w:rPr>
-        <w:t>一体实现</w:t>
+        <w:t>华为合作 面向光通信、无线通信的的存算一体实现</w:t>
       </w:r>
       <w:r>
         <w:rPr>
@@ -3567,23 +2902,7 @@
           <w:rFonts w:ascii="Times New Roman" w:eastAsiaTheme="minorEastAsia" w:hAnsi="Times New Roman" w:hint="eastAsia"/>
           <w:lang w:eastAsia="zh-CN"/>
         </w:rPr>
-        <w:t>研究目的是</w:t>
-      </w:r>
-      <w:proofErr w:type="gramStart"/>
-      <w:r>
-        <w:rPr>
-          <w:rFonts w:ascii="Times New Roman" w:eastAsiaTheme="minorEastAsia" w:hAnsi="Times New Roman" w:hint="eastAsia"/>
-          <w:lang w:eastAsia="zh-CN"/>
-        </w:rPr>
-        <w:t>基于存算一体</w:t>
-      </w:r>
-      <w:proofErr w:type="gramEnd"/>
-      <w:r>
-        <w:rPr>
-          <w:rFonts w:ascii="Times New Roman" w:eastAsiaTheme="minorEastAsia" w:hAnsi="Times New Roman" w:hint="eastAsia"/>
-          <w:lang w:eastAsia="zh-CN"/>
-        </w:rPr>
-        <w:t>技术实现光通信与无线通信的接收机，负责工作如下：</w:t>
+        <w:t>研究目的是基于存算一体技术实现光通信与无线通信的接收机，负责工作如下：</w:t>
       </w:r>
     </w:p>
     <w:p>
@@ -3611,21 +2930,12 @@
         </w:rPr>
         <w:t>设计</w:t>
       </w:r>
-      <w:proofErr w:type="gramStart"/>
-      <w:r>
-        <w:rPr>
-          <w:rFonts w:ascii="宋体" w:eastAsia="宋体" w:hAnsi="宋体" w:cs="宋体" w:hint="eastAsia"/>
-          <w:lang w:eastAsia="zh-CN"/>
-        </w:rPr>
-        <w:t>基于存算一体</w:t>
-      </w:r>
-      <w:proofErr w:type="gramEnd"/>
-      <w:r>
-        <w:rPr>
-          <w:rFonts w:ascii="宋体" w:eastAsia="宋体" w:hAnsi="宋体" w:cs="宋体" w:hint="eastAsia"/>
-          <w:lang w:eastAsia="zh-CN"/>
-        </w:rPr>
-        <w:t>的光通信、无线通信系统</w:t>
+      <w:r>
+        <w:rPr>
+          <w:rFonts w:ascii="宋体" w:eastAsia="宋体" w:hAnsi="宋体" w:cs="宋体" w:hint="eastAsia"/>
+          <w:lang w:eastAsia="zh-CN"/>
+        </w:rPr>
+        <w:t>基于存算一体的光通信、无线通信系统</w:t>
       </w:r>
       <w:r>
         <w:rPr>
@@ -3914,7 +3224,7 @@
           <w:lang w:eastAsia="zh-CN"/>
         </w:rPr>
       </w:pPr>
-      <w:bookmarkStart w:id="1" w:name="OLE_LINK6"/>
+      <w:bookmarkStart w:id="0" w:name="OLE_LINK6"/>
       <w:r>
         <w:rPr>
           <w:rFonts w:ascii="宋体" w:eastAsia="宋体" w:hAnsi="宋体" w:cs="宋体" w:hint="eastAsia"/>
@@ -4383,7 +3693,6 @@
           <w:rFonts w:ascii="宋体" w:eastAsia="宋体" w:hAnsi="宋体" w:cs="宋体" w:hint="eastAsia"/>
           <w:lang w:eastAsia="zh-CN"/>
         </w:rPr>
-        <w:lastRenderedPageBreak/>
         <w:t>设计一个</w:t>
       </w:r>
       <w:r>
@@ -4471,7 +3780,7 @@
         <w:t>倍能效。</w:t>
       </w:r>
     </w:p>
-    <w:bookmarkEnd w:id="1"/>
+    <w:bookmarkEnd w:id="0"/>
     <w:p>
       <w:pPr>
         <w:pStyle w:val="Subheading"/>
@@ -4754,6 +4063,7 @@
           <w:rFonts w:ascii="Times New Roman" w:eastAsiaTheme="minorEastAsia" w:hAnsi="Times New Roman" w:hint="eastAsia"/>
           <w:lang w:eastAsia="zh-CN"/>
         </w:rPr>
+        <w:lastRenderedPageBreak/>
         <w:t>项目研究</w:t>
       </w:r>
       <w:r>
@@ -5044,30 +4354,14 @@
           <w:rFonts w:ascii="Times New Roman" w:eastAsiaTheme="minorEastAsia" w:hAnsi="Times New Roman" w:hint="eastAsia"/>
           <w:lang w:eastAsia="zh-CN"/>
         </w:rPr>
-        <w:t>稀疏</w:t>
-      </w:r>
-      <w:proofErr w:type="gramStart"/>
+        <w:t>稀疏性</w:t>
+      </w:r>
       <w:r>
         <w:rPr>
           <w:rFonts w:ascii="Times New Roman" w:eastAsiaTheme="minorEastAsia" w:hAnsi="Times New Roman" w:hint="eastAsia"/>
           <w:lang w:eastAsia="zh-CN"/>
         </w:rPr>
-        <w:t>性</w:t>
-      </w:r>
-      <w:r>
-        <w:rPr>
-          <w:rFonts w:ascii="Times New Roman" w:eastAsiaTheme="minorEastAsia" w:hAnsi="Times New Roman" w:hint="eastAsia"/>
-          <w:lang w:eastAsia="zh-CN"/>
-        </w:rPr>
-        <w:t>网络</w:t>
-      </w:r>
-      <w:proofErr w:type="gramEnd"/>
-      <w:r>
-        <w:rPr>
-          <w:rFonts w:ascii="Times New Roman" w:eastAsiaTheme="minorEastAsia" w:hAnsi="Times New Roman" w:hint="eastAsia"/>
-          <w:lang w:eastAsia="zh-CN"/>
-        </w:rPr>
-        <w:t>的计算</w:t>
+        <w:t>网络的计算</w:t>
       </w:r>
       <w:r>
         <w:rPr>
@@ -5156,23 +4450,7 @@
           <w:rFonts w:ascii="Times New Roman" w:eastAsiaTheme="minorEastAsia" w:hAnsi="Times New Roman" w:hint="eastAsia"/>
           <w:lang w:eastAsia="zh-CN"/>
         </w:rPr>
-        <w:t>，以支持稀疏</w:t>
-      </w:r>
-      <w:proofErr w:type="gramStart"/>
-      <w:r>
-        <w:rPr>
-          <w:rFonts w:ascii="Times New Roman" w:eastAsiaTheme="minorEastAsia" w:hAnsi="Times New Roman" w:hint="eastAsia"/>
-          <w:lang w:eastAsia="zh-CN"/>
-        </w:rPr>
-        <w:t>性网络</w:t>
-      </w:r>
-      <w:proofErr w:type="gramEnd"/>
-      <w:r>
-        <w:rPr>
-          <w:rFonts w:ascii="Times New Roman" w:eastAsiaTheme="minorEastAsia" w:hAnsi="Times New Roman" w:hint="eastAsia"/>
-          <w:lang w:eastAsia="zh-CN"/>
-        </w:rPr>
-        <w:t>的计算</w:t>
+        <w:t>，以支持稀疏性网络的计算</w:t>
       </w:r>
       <w:r>
         <w:rPr>
@@ -5213,8 +4491,8 @@
           <w:lang w:eastAsia="zh-CN"/>
         </w:rPr>
       </w:pPr>
-      <w:bookmarkStart w:id="2" w:name="OLE_LINK4"/>
-      <w:bookmarkStart w:id="3" w:name="OLE_LINK5"/>
+      <w:bookmarkStart w:id="1" w:name="OLE_LINK4"/>
+      <w:bookmarkStart w:id="2" w:name="OLE_LINK5"/>
       <w:r>
         <w:rPr>
           <w:rFonts w:ascii="Times New Roman" w:eastAsia="宋体" w:hAnsi="Times New Roman" w:hint="eastAsia"/>
@@ -5715,8 +4993,8 @@
         </w:rPr>
         <w:t>演化</w:t>
       </w:r>
+      <w:bookmarkEnd w:id="1"/>
       <w:bookmarkEnd w:id="2"/>
-      <w:bookmarkEnd w:id="3"/>
       <w:r>
         <w:rPr>
           <w:rFonts w:ascii="宋体" w:eastAsia="宋体" w:hAnsi="宋体" w:cs="宋体" w:hint="eastAsia"/>
@@ -5783,59 +5061,7 @@
           <w:color w:val="auto"/>
           <w:lang w:eastAsia="zh-CN"/>
         </w:rPr>
-        <w:t>基于</w:t>
-      </w:r>
-      <w:proofErr w:type="gramStart"/>
-      <w:r>
-        <w:rPr>
-          <w:rFonts w:ascii="宋体" w:eastAsia="宋体" w:hAnsi="宋体" w:cs="宋体" w:hint="eastAsia"/>
-          <w:b/>
-          <w:bCs/>
-          <w:i w:val="0"/>
-          <w:iCs/>
-          <w:color w:val="auto"/>
-          <w:lang w:eastAsia="zh-CN"/>
-        </w:rPr>
-        <w:t>硅基微纳谐振腔</w:t>
-      </w:r>
-      <w:proofErr w:type="gramEnd"/>
-      <w:r>
-        <w:rPr>
-          <w:rFonts w:ascii="宋体" w:eastAsia="宋体" w:hAnsi="宋体" w:cs="宋体" w:hint="eastAsia"/>
-          <w:b/>
-          <w:bCs/>
-          <w:i w:val="0"/>
-          <w:iCs/>
-          <w:color w:val="auto"/>
-          <w:lang w:eastAsia="zh-CN"/>
-        </w:rPr>
-        <w:t>的量子纠缠光频</w:t>
-      </w:r>
-      <w:proofErr w:type="gramStart"/>
-      <w:r>
-        <w:rPr>
-          <w:rFonts w:ascii="宋体" w:eastAsia="宋体" w:hAnsi="宋体" w:cs="宋体" w:hint="eastAsia"/>
-          <w:b/>
-          <w:bCs/>
-          <w:i w:val="0"/>
-          <w:iCs/>
-          <w:color w:val="auto"/>
-          <w:lang w:eastAsia="zh-CN"/>
-        </w:rPr>
-        <w:t>梳产</w:t>
-      </w:r>
-      <w:proofErr w:type="gramEnd"/>
-      <w:r>
-        <w:rPr>
-          <w:rFonts w:ascii="宋体" w:eastAsia="宋体" w:hAnsi="宋体" w:cs="宋体" w:hint="eastAsia"/>
-          <w:b/>
-          <w:bCs/>
-          <w:i w:val="0"/>
-          <w:iCs/>
-          <w:color w:val="auto"/>
-          <w:lang w:eastAsia="zh-CN"/>
-        </w:rPr>
-        <w:t>生及传输问题研究</w:t>
+        <w:t>基于硅基微纳谐振腔的量子纠缠光频梳产生及传输问题研究</w:t>
       </w:r>
       <w:r>
         <w:rPr>
@@ -6230,31 +5456,17 @@
         </w:rPr>
         <w:t xml:space="preserve">利思合作 </w:t>
       </w:r>
-      <w:proofErr w:type="gramStart"/>
-      <w:r>
-        <w:rPr>
-          <w:rFonts w:ascii="宋体" w:eastAsia="宋体" w:hAnsi="宋体" w:cs="宋体" w:hint="eastAsia"/>
-          <w:b/>
-          <w:bCs/>
-          <w:i w:val="0"/>
-          <w:iCs/>
-          <w:color w:val="auto"/>
-          <w:lang w:eastAsia="zh-CN"/>
-        </w:rPr>
-        <w:t>带蓝牙接口</w:t>
-      </w:r>
-      <w:proofErr w:type="gramEnd"/>
-      <w:r>
-        <w:rPr>
-          <w:rFonts w:ascii="宋体" w:eastAsia="宋体" w:hAnsi="宋体" w:cs="宋体" w:hint="eastAsia"/>
-          <w:b/>
-          <w:bCs/>
-          <w:i w:val="0"/>
-          <w:iCs/>
-          <w:color w:val="auto"/>
-          <w:lang w:eastAsia="zh-CN"/>
-        </w:rPr>
-        <w:t>的</w:t>
+      <w:r>
+        <w:rPr>
+          <w:rFonts w:ascii="宋体" w:eastAsia="宋体" w:hAnsi="宋体" w:cs="宋体" w:hint="eastAsia"/>
+          <w:b/>
+          <w:bCs/>
+          <w:i w:val="0"/>
+          <w:iCs/>
+          <w:color w:val="auto"/>
+          <w:lang w:eastAsia="zh-CN"/>
+        </w:rPr>
+        <w:t>带蓝牙接口的</w:t>
       </w:r>
       <w:r>
         <w:rPr>
@@ -6923,7 +6135,7 @@
 </file>
 
 <file path=word/endnotes.xml><?xml version="1.0" encoding="utf-8"?>
-<w:endnotes xmlns:wpc="http://schemas.microsoft.com/office/word/2010/wordprocessingCanvas" xmlns:cx="http://schemas.microsoft.com/office/drawing/2014/chartex" xmlns:cx1="http://schemas.microsoft.com/office/drawing/2015/9/8/chartex" xmlns:cx2="http://schemas.microsoft.com/office/drawing/2015/10/21/chartex" xmlns:cx3="http://schemas.microsoft.com/office/drawing/2016/5/9/chartex" xmlns:cx4="http://schemas.microsoft.com/office/drawing/2016/5/10/chartex" xmlns:cx5="http://schemas.microsoft.com/office/drawing/2016/5/11/chartex" xmlns:cx6="http://schemas.microsoft.com/office/drawing/2016/5/12/chartex" xmlns:cx7="http://schemas.microsoft.com/office/drawing/2016/5/13/chartex" xmlns:cx8="http://schemas.microsoft.com/office/drawing/2016/5/14/chartex" xmlns:mc="http://schemas.openxmlformats.org/markup-compatibility/2006" xmlns:aink="http://schemas.microsoft.com/office/drawing/2016/ink" xmlns:am3d="http://schemas.microsoft.com/office/drawing/2017/model3d" xmlns:o="urn:schemas-microsoft-com:office:office" xmlns:r="http://schemas.openxmlformats.org/officeDocument/2006/relationships" xmlns:m="http://schemas.openxmlformats.org/officeDocument/2006/math" xmlns:v="urn:schemas-microsoft-com:vml" xmlns:wp14="http://schemas.microsoft.com/office/word/2010/wordprocessingDrawing" xmlns:wp="http://schemas.openxmlformats.org/drawingml/2006/wordprocessingDrawing" xmlns:w10="urn:schemas-microsoft-com:office:word" xmlns:w="http://schemas.openxmlformats.org/wordprocessingml/2006/main" xmlns:w14="http://schemas.microsoft.com/office/word/2010/wordml" xmlns:w15="http://schemas.microsoft.com/office/word/2012/wordml" xmlns:w16cid="http://schemas.microsoft.com/office/word/2016/wordml/cid" xmlns:w16se="http://schemas.microsoft.com/office/word/2015/wordml/symex" xmlns:wpg="http://schemas.microsoft.com/office/word/2010/wordprocessingGroup" xmlns:wpi="http://schemas.microsoft.com/office/word/2010/wordprocessingInk" xmlns:wne="http://schemas.microsoft.com/office/word/2006/wordml" xmlns:wps="http://schemas.microsoft.com/office/word/2010/wordprocessingShape" mc:Ignorable="w14 w15 w16se w16cid wp14">
+<w:endnotes xmlns:wpc="http://schemas.microsoft.com/office/word/2010/wordprocessingCanvas" xmlns:cx="http://schemas.microsoft.com/office/drawing/2014/chartex" xmlns:cx1="http://schemas.microsoft.com/office/drawing/2015/9/8/chartex" xmlns:cx2="http://schemas.microsoft.com/office/drawing/2015/10/21/chartex" xmlns:cx3="http://schemas.microsoft.com/office/drawing/2016/5/9/chartex" xmlns:cx4="http://schemas.microsoft.com/office/drawing/2016/5/10/chartex" xmlns:cx5="http://schemas.microsoft.com/office/drawing/2016/5/11/chartex" xmlns:cx6="http://schemas.microsoft.com/office/drawing/2016/5/12/chartex" xmlns:cx7="http://schemas.microsoft.com/office/drawing/2016/5/13/chartex" xmlns:cx8="http://schemas.microsoft.com/office/drawing/2016/5/14/chartex" xmlns:mc="http://schemas.openxmlformats.org/markup-compatibility/2006" xmlns:aink="http://schemas.microsoft.com/office/drawing/2016/ink" xmlns:am3d="http://schemas.microsoft.com/office/drawing/2017/model3d" xmlns:o="urn:schemas-microsoft-com:office:office" xmlns:r="http://schemas.openxmlformats.org/officeDocument/2006/relationships" xmlns:m="http://schemas.openxmlformats.org/officeDocument/2006/math" xmlns:v="urn:schemas-microsoft-com:vml" xmlns:wp14="http://schemas.microsoft.com/office/word/2010/wordprocessingDrawing" xmlns:wp="http://schemas.openxmlformats.org/drawingml/2006/wordprocessingDrawing" xmlns:w10="urn:schemas-microsoft-com:office:word" xmlns:w="http://schemas.openxmlformats.org/wordprocessingml/2006/main" xmlns:w14="http://schemas.microsoft.com/office/word/2010/wordml" xmlns:w15="http://schemas.microsoft.com/office/word/2012/wordml" xmlns:w16cex="http://schemas.microsoft.com/office/word/2018/wordml/cex" xmlns:w16cid="http://schemas.microsoft.com/office/word/2016/wordml/cid" xmlns:w16="http://schemas.microsoft.com/office/word/2018/wordml" xmlns:w16sdtdh="http://schemas.microsoft.com/office/word/2020/wordml/sdtdatahash" xmlns:w16se="http://schemas.microsoft.com/office/word/2015/wordml/symex" xmlns:wpg="http://schemas.microsoft.com/office/word/2010/wordprocessingGroup" xmlns:wpi="http://schemas.microsoft.com/office/word/2010/wordprocessingInk" xmlns:wne="http://schemas.microsoft.com/office/word/2006/wordml" xmlns:wps="http://schemas.microsoft.com/office/word/2010/wordprocessingShape" mc:Ignorable="w14 w15 w16se w16cid w16 w16cex w16sdtdh wp14">
   <w:endnote w:type="separator" w:id="-1">
     <w:p>
       <w:r>
@@ -6942,7 +6154,7 @@
 </file>
 
 <file path=word/footer1.xml><?xml version="1.0" encoding="utf-8"?>
-<w:ftr xmlns:wpc="http://schemas.microsoft.com/office/word/2010/wordprocessingCanvas" xmlns:cx="http://schemas.microsoft.com/office/drawing/2014/chartex" xmlns:cx1="http://schemas.microsoft.com/office/drawing/2015/9/8/chartex" xmlns:cx2="http://schemas.microsoft.com/office/drawing/2015/10/21/chartex" xmlns:cx3="http://schemas.microsoft.com/office/drawing/2016/5/9/chartex" xmlns:cx4="http://schemas.microsoft.com/office/drawing/2016/5/10/chartex" xmlns:cx5="http://schemas.microsoft.com/office/drawing/2016/5/11/chartex" xmlns:cx6="http://schemas.microsoft.com/office/drawing/2016/5/12/chartex" xmlns:cx7="http://schemas.microsoft.com/office/drawing/2016/5/13/chartex" xmlns:cx8="http://schemas.microsoft.com/office/drawing/2016/5/14/chartex" xmlns:mc="http://schemas.openxmlformats.org/markup-compatibility/2006" xmlns:aink="http://schemas.microsoft.com/office/drawing/2016/ink" xmlns:am3d="http://schemas.microsoft.com/office/drawing/2017/model3d" xmlns:o="urn:schemas-microsoft-com:office:office" xmlns:r="http://schemas.openxmlformats.org/officeDocument/2006/relationships" xmlns:m="http://schemas.openxmlformats.org/officeDocument/2006/math" xmlns:v="urn:schemas-microsoft-com:vml" xmlns:wp14="http://schemas.microsoft.com/office/word/2010/wordprocessingDrawing" xmlns:wp="http://schemas.openxmlformats.org/drawingml/2006/wordprocessingDrawing" xmlns:w10="urn:schemas-microsoft-com:office:word" xmlns:w="http://schemas.openxmlformats.org/wordprocessingml/2006/main" xmlns:w14="http://schemas.microsoft.com/office/word/2010/wordml" xmlns:w15="http://schemas.microsoft.com/office/word/2012/wordml" xmlns:w16cid="http://schemas.microsoft.com/office/word/2016/wordml/cid" xmlns:w16se="http://schemas.microsoft.com/office/word/2015/wordml/symex" xmlns:wpg="http://schemas.microsoft.com/office/word/2010/wordprocessingGroup" xmlns:wpi="http://schemas.microsoft.com/office/word/2010/wordprocessingInk" xmlns:wne="http://schemas.microsoft.com/office/word/2006/wordml" xmlns:wps="http://schemas.microsoft.com/office/word/2010/wordprocessingShape" mc:Ignorable="w14 w15 w16se w16cid wp14">
+<w:ftr xmlns:wpc="http://schemas.microsoft.com/office/word/2010/wordprocessingCanvas" xmlns:cx="http://schemas.microsoft.com/office/drawing/2014/chartex" xmlns:cx1="http://schemas.microsoft.com/office/drawing/2015/9/8/chartex" xmlns:cx2="http://schemas.microsoft.com/office/drawing/2015/10/21/chartex" xmlns:cx3="http://schemas.microsoft.com/office/drawing/2016/5/9/chartex" xmlns:cx4="http://schemas.microsoft.com/office/drawing/2016/5/10/chartex" xmlns:cx5="http://schemas.microsoft.com/office/drawing/2016/5/11/chartex" xmlns:cx6="http://schemas.microsoft.com/office/drawing/2016/5/12/chartex" xmlns:cx7="http://schemas.microsoft.com/office/drawing/2016/5/13/chartex" xmlns:cx8="http://schemas.microsoft.com/office/drawing/2016/5/14/chartex" xmlns:mc="http://schemas.openxmlformats.org/markup-compatibility/2006" xmlns:aink="http://schemas.microsoft.com/office/drawing/2016/ink" xmlns:am3d="http://schemas.microsoft.com/office/drawing/2017/model3d" xmlns:o="urn:schemas-microsoft-com:office:office" xmlns:r="http://schemas.openxmlformats.org/officeDocument/2006/relationships" xmlns:m="http://schemas.openxmlformats.org/officeDocument/2006/math" xmlns:v="urn:schemas-microsoft-com:vml" xmlns:wp14="http://schemas.microsoft.com/office/word/2010/wordprocessingDrawing" xmlns:wp="http://schemas.openxmlformats.org/drawingml/2006/wordprocessingDrawing" xmlns:w10="urn:schemas-microsoft-com:office:word" xmlns:w="http://schemas.openxmlformats.org/wordprocessingml/2006/main" xmlns:w14="http://schemas.microsoft.com/office/word/2010/wordml" xmlns:w15="http://schemas.microsoft.com/office/word/2012/wordml" xmlns:w16cex="http://schemas.microsoft.com/office/word/2018/wordml/cex" xmlns:w16cid="http://schemas.microsoft.com/office/word/2016/wordml/cid" xmlns:w16="http://schemas.microsoft.com/office/word/2018/wordml" xmlns:w16sdtdh="http://schemas.microsoft.com/office/word/2020/wordml/sdtdatahash" xmlns:w16se="http://schemas.microsoft.com/office/word/2015/wordml/symex" xmlns:wpg="http://schemas.microsoft.com/office/word/2010/wordprocessingGroup" xmlns:wpi="http://schemas.microsoft.com/office/word/2010/wordprocessingInk" xmlns:wne="http://schemas.microsoft.com/office/word/2006/wordml" xmlns:wps="http://schemas.microsoft.com/office/word/2010/wordprocessingShape" mc:Ignorable="w14 w15 w16se w16cid w16 w16cex w16sdtdh wp14">
   <w:p>
     <w:pPr>
       <w:jc w:val="both"/>
@@ -6956,7 +6168,7 @@
 </file>
 
 <file path=word/footnotes.xml><?xml version="1.0" encoding="utf-8"?>
-<w:footnotes xmlns:wpc="http://schemas.microsoft.com/office/word/2010/wordprocessingCanvas" xmlns:cx="http://schemas.microsoft.com/office/drawing/2014/chartex" xmlns:cx1="http://schemas.microsoft.com/office/drawing/2015/9/8/chartex" xmlns:cx2="http://schemas.microsoft.com/office/drawing/2015/10/21/chartex" xmlns:cx3="http://schemas.microsoft.com/office/drawing/2016/5/9/chartex" xmlns:cx4="http://schemas.microsoft.com/office/drawing/2016/5/10/chartex" xmlns:cx5="http://schemas.microsoft.com/office/drawing/2016/5/11/chartex" xmlns:cx6="http://schemas.microsoft.com/office/drawing/2016/5/12/chartex" xmlns:cx7="http://schemas.microsoft.com/office/drawing/2016/5/13/chartex" xmlns:cx8="http://schemas.microsoft.com/office/drawing/2016/5/14/chartex" xmlns:mc="http://schemas.openxmlformats.org/markup-compatibility/2006" xmlns:aink="http://schemas.microsoft.com/office/drawing/2016/ink" xmlns:am3d="http://schemas.microsoft.com/office/drawing/2017/model3d" xmlns:o="urn:schemas-microsoft-com:office:office" xmlns:r="http://schemas.openxmlformats.org/officeDocument/2006/relationships" xmlns:m="http://schemas.openxmlformats.org/officeDocument/2006/math" xmlns:v="urn:schemas-microsoft-com:vml" xmlns:wp14="http://schemas.microsoft.com/office/word/2010/wordprocessingDrawing" xmlns:wp="http://schemas.openxmlformats.org/drawingml/2006/wordprocessingDrawing" xmlns:w10="urn:schemas-microsoft-com:office:word" xmlns:w="http://schemas.openxmlformats.org/wordprocessingml/2006/main" xmlns:w14="http://schemas.microsoft.com/office/word/2010/wordml" xmlns:w15="http://schemas.microsoft.com/office/word/2012/wordml" xmlns:w16cid="http://schemas.microsoft.com/office/word/2016/wordml/cid" xmlns:w16se="http://schemas.microsoft.com/office/word/2015/wordml/symex" xmlns:wpg="http://schemas.microsoft.com/office/word/2010/wordprocessingGroup" xmlns:wpi="http://schemas.microsoft.com/office/word/2010/wordprocessingInk" xmlns:wne="http://schemas.microsoft.com/office/word/2006/wordml" xmlns:wps="http://schemas.microsoft.com/office/word/2010/wordprocessingShape" mc:Ignorable="w14 w15 w16se w16cid wp14">
+<w:footnotes xmlns:wpc="http://schemas.microsoft.com/office/word/2010/wordprocessingCanvas" xmlns:cx="http://schemas.microsoft.com/office/drawing/2014/chartex" xmlns:cx1="http://schemas.microsoft.com/office/drawing/2015/9/8/chartex" xmlns:cx2="http://schemas.microsoft.com/office/drawing/2015/10/21/chartex" xmlns:cx3="http://schemas.microsoft.com/office/drawing/2016/5/9/chartex" xmlns:cx4="http://schemas.microsoft.com/office/drawing/2016/5/10/chartex" xmlns:cx5="http://schemas.microsoft.com/office/drawing/2016/5/11/chartex" xmlns:cx6="http://schemas.microsoft.com/office/drawing/2016/5/12/chartex" xmlns:cx7="http://schemas.microsoft.com/office/drawing/2016/5/13/chartex" xmlns:cx8="http://schemas.microsoft.com/office/drawing/2016/5/14/chartex" xmlns:mc="http://schemas.openxmlformats.org/markup-compatibility/2006" xmlns:aink="http://schemas.microsoft.com/office/drawing/2016/ink" xmlns:am3d="http://schemas.microsoft.com/office/drawing/2017/model3d" xmlns:o="urn:schemas-microsoft-com:office:office" xmlns:r="http://schemas.openxmlformats.org/officeDocument/2006/relationships" xmlns:m="http://schemas.openxmlformats.org/officeDocument/2006/math" xmlns:v="urn:schemas-microsoft-com:vml" xmlns:wp14="http://schemas.microsoft.com/office/word/2010/wordprocessingDrawing" xmlns:wp="http://schemas.openxmlformats.org/drawingml/2006/wordprocessingDrawing" xmlns:w10="urn:schemas-microsoft-com:office:word" xmlns:w="http://schemas.openxmlformats.org/wordprocessingml/2006/main" xmlns:w14="http://schemas.microsoft.com/office/word/2010/wordml" xmlns:w15="http://schemas.microsoft.com/office/word/2012/wordml" xmlns:w16cex="http://schemas.microsoft.com/office/word/2018/wordml/cex" xmlns:w16cid="http://schemas.microsoft.com/office/word/2016/wordml/cid" xmlns:w16="http://schemas.microsoft.com/office/word/2018/wordml" xmlns:w16sdtdh="http://schemas.microsoft.com/office/word/2020/wordml/sdtdatahash" xmlns:w16se="http://schemas.microsoft.com/office/word/2015/wordml/symex" xmlns:wpg="http://schemas.microsoft.com/office/word/2010/wordprocessingGroup" xmlns:wpi="http://schemas.microsoft.com/office/word/2010/wordprocessingInk" xmlns:wne="http://schemas.microsoft.com/office/word/2006/wordml" xmlns:wps="http://schemas.microsoft.com/office/word/2010/wordprocessingShape" mc:Ignorable="w14 w15 w16se w16cid w16 w16cex w16sdtdh wp14">
   <w:footnote w:type="separator" w:id="-1">
     <w:p>
       <w:r>
@@ -6975,7 +6187,7 @@
 </file>
 
 <file path=word/numbering.xml><?xml version="1.0" encoding="utf-8"?>
-<w:numbering xmlns:wpc="http://schemas.microsoft.com/office/word/2010/wordprocessingCanvas" xmlns:cx="http://schemas.microsoft.com/office/drawing/2014/chartex" xmlns:cx1="http://schemas.microsoft.com/office/drawing/2015/9/8/chartex" xmlns:cx2="http://schemas.microsoft.com/office/drawing/2015/10/21/chartex" xmlns:cx3="http://schemas.microsoft.com/office/drawing/2016/5/9/chartex" xmlns:cx4="http://schemas.microsoft.com/office/drawing/2016/5/10/chartex" xmlns:cx5="http://schemas.microsoft.com/office/drawing/2016/5/11/chartex" xmlns:cx6="http://schemas.microsoft.com/office/drawing/2016/5/12/chartex" xmlns:cx7="http://schemas.microsoft.com/office/drawing/2016/5/13/chartex" xmlns:cx8="http://schemas.microsoft.com/office/drawing/2016/5/14/chartex" xmlns:mc="http://schemas.openxmlformats.org/markup-compatibility/2006" xmlns:aink="http://schemas.microsoft.com/office/drawing/2016/ink" xmlns:am3d="http://schemas.microsoft.com/office/drawing/2017/model3d" xmlns:o="urn:schemas-microsoft-com:office:office" xmlns:r="http://schemas.openxmlformats.org/officeDocument/2006/relationships" xmlns:m="http://schemas.openxmlformats.org/officeDocument/2006/math" xmlns:v="urn:schemas-microsoft-com:vml" xmlns:wp14="http://schemas.microsoft.com/office/word/2010/wordprocessingDrawing" xmlns:wp="http://schemas.openxmlformats.org/drawingml/2006/wordprocessingDrawing" xmlns:w10="urn:schemas-microsoft-com:office:word" xmlns:w="http://schemas.openxmlformats.org/wordprocessingml/2006/main" xmlns:w14="http://schemas.microsoft.com/office/word/2010/wordml" xmlns:w15="http://schemas.microsoft.com/office/word/2012/wordml" xmlns:w16cid="http://schemas.microsoft.com/office/word/2016/wordml/cid" xmlns:w16se="http://schemas.microsoft.com/office/word/2015/wordml/symex" xmlns:wpg="http://schemas.microsoft.com/office/word/2010/wordprocessingGroup" xmlns:wpi="http://schemas.microsoft.com/office/word/2010/wordprocessingInk" xmlns:wne="http://schemas.microsoft.com/office/word/2006/wordml" xmlns:wps="http://schemas.microsoft.com/office/word/2010/wordprocessingShape" mc:Ignorable="w14 w15 w16se w16cid wp14">
+<w:numbering xmlns:wpc="http://schemas.microsoft.com/office/word/2010/wordprocessingCanvas" xmlns:cx="http://schemas.microsoft.com/office/drawing/2014/chartex" xmlns:cx1="http://schemas.microsoft.com/office/drawing/2015/9/8/chartex" xmlns:cx2="http://schemas.microsoft.com/office/drawing/2015/10/21/chartex" xmlns:cx3="http://schemas.microsoft.com/office/drawing/2016/5/9/chartex" xmlns:cx4="http://schemas.microsoft.com/office/drawing/2016/5/10/chartex" xmlns:cx5="http://schemas.microsoft.com/office/drawing/2016/5/11/chartex" xmlns:cx6="http://schemas.microsoft.com/office/drawing/2016/5/12/chartex" xmlns:cx7="http://schemas.microsoft.com/office/drawing/2016/5/13/chartex" xmlns:cx8="http://schemas.microsoft.com/office/drawing/2016/5/14/chartex" xmlns:mc="http://schemas.openxmlformats.org/markup-compatibility/2006" xmlns:aink="http://schemas.microsoft.com/office/drawing/2016/ink" xmlns:am3d="http://schemas.microsoft.com/office/drawing/2017/model3d" xmlns:o="urn:schemas-microsoft-com:office:office" xmlns:r="http://schemas.openxmlformats.org/officeDocument/2006/relationships" xmlns:m="http://schemas.openxmlformats.org/officeDocument/2006/math" xmlns:v="urn:schemas-microsoft-com:vml" xmlns:wp14="http://schemas.microsoft.com/office/word/2010/wordprocessingDrawing" xmlns:wp="http://schemas.openxmlformats.org/drawingml/2006/wordprocessingDrawing" xmlns:w10="urn:schemas-microsoft-com:office:word" xmlns:w="http://schemas.openxmlformats.org/wordprocessingml/2006/main" xmlns:w14="http://schemas.microsoft.com/office/word/2010/wordml" xmlns:w15="http://schemas.microsoft.com/office/word/2012/wordml" xmlns:w16cex="http://schemas.microsoft.com/office/word/2018/wordml/cex" xmlns:w16cid="http://schemas.microsoft.com/office/word/2016/wordml/cid" xmlns:w16="http://schemas.microsoft.com/office/word/2018/wordml" xmlns:w16sdtdh="http://schemas.microsoft.com/office/word/2020/wordml/sdtdatahash" xmlns:w16se="http://schemas.microsoft.com/office/word/2015/wordml/symex" xmlns:wpg="http://schemas.microsoft.com/office/word/2010/wordprocessingGroup" xmlns:wpi="http://schemas.microsoft.com/office/word/2010/wordprocessingInk" xmlns:wne="http://schemas.microsoft.com/office/word/2006/wordml" xmlns:wps="http://schemas.microsoft.com/office/word/2010/wordprocessingShape" mc:Ignorable="w14 w15 w16se w16cid w16 w16cex w16sdtdh wp14">
   <w:abstractNum w:abstractNumId="0" w15:restartNumberingAfterBreak="0">
     <w:nsid w:val="0E93579A"/>
     <w:multiLevelType w:val="multilevel"/>
@@ -7393,7 +6605,7 @@
 </file>
 
 <file path=word/styles.xml><?xml version="1.0" encoding="utf-8"?>
-<w:styles xmlns:mc="http://schemas.openxmlformats.org/markup-compatibility/2006" xmlns:r="http://schemas.openxmlformats.org/officeDocument/2006/relationships" xmlns:w="http://schemas.openxmlformats.org/wordprocessingml/2006/main" xmlns:w14="http://schemas.microsoft.com/office/word/2010/wordml" xmlns:w15="http://schemas.microsoft.com/office/word/2012/wordml" xmlns:w16cid="http://schemas.microsoft.com/office/word/2016/wordml/cid" xmlns:w16se="http://schemas.microsoft.com/office/word/2015/wordml/symex" mc:Ignorable="w14 w15 w16se w16cid">
+<w:styles xmlns:mc="http://schemas.openxmlformats.org/markup-compatibility/2006" xmlns:r="http://schemas.openxmlformats.org/officeDocument/2006/relationships" xmlns:w="http://schemas.openxmlformats.org/wordprocessingml/2006/main" xmlns:w14="http://schemas.microsoft.com/office/word/2010/wordml" xmlns:w15="http://schemas.microsoft.com/office/word/2012/wordml" xmlns:w16cex="http://schemas.microsoft.com/office/word/2018/wordml/cex" xmlns:w16cid="http://schemas.microsoft.com/office/word/2016/wordml/cid" xmlns:w16="http://schemas.microsoft.com/office/word/2018/wordml" xmlns:w16sdtdh="http://schemas.microsoft.com/office/word/2020/wordml/sdtdatahash" xmlns:w16se="http://schemas.microsoft.com/office/word/2015/wordml/symex" mc:Ignorable="w14 w15 w16se w16cid w16 w16cex w16sdtdh">
   <w:docDefaults>
     <w:rPrDefault>
       <w:rPr>
@@ -7403,7 +6615,7 @@
     </w:rPrDefault>
     <w:pPrDefault/>
   </w:docDefaults>
-  <w:latentStyles w:defLockedState="0" w:defUIPriority="0" w:defSemiHidden="0" w:defUnhideWhenUsed="0" w:defQFormat="0" w:count="375">
+  <w:latentStyles w:defLockedState="0" w:defUIPriority="0" w:defSemiHidden="0" w:defUnhideWhenUsed="0" w:defQFormat="0" w:count="376">
     <w:lsdException w:name="Normal" w:qFormat="1"/>
     <w:lsdException w:name="heading 1" w:qFormat="1"/>
     <w:lsdException w:name="heading 2" w:unhideWhenUsed="1" w:qFormat="1"/>
@@ -7424,7 +6636,8 @@
     <w:lsdException w:name="HTML Top of Form" w:semiHidden="1" w:uiPriority="99" w:unhideWhenUsed="1"/>
     <w:lsdException w:name="HTML Bottom of Form" w:semiHidden="1" w:uiPriority="99" w:unhideWhenUsed="1"/>
     <w:lsdException w:name="HTML Preformatted" w:semiHidden="1" w:unhideWhenUsed="1"/>
-    <w:lsdException w:name="Normal Table" w:semiHidden="1" w:unhideWhenUsed="1" w:qFormat="1"/>
+    <w:lsdException w:name="HTML Variable" w:semiHidden="1" w:unhideWhenUsed="1"/>
+    <w:lsdException w:name="Normal Table" w:qFormat="1"/>
     <w:lsdException w:name="No List" w:semiHidden="1" w:uiPriority="99" w:unhideWhenUsed="1"/>
     <w:lsdException w:name="Outline List 1" w:semiHidden="1" w:uiPriority="99" w:unhideWhenUsed="1"/>
     <w:lsdException w:name="Outline List 2" w:semiHidden="1" w:uiPriority="99" w:unhideWhenUsed="1"/>
@@ -7470,8 +6683,7 @@
     <w:lsdException w:name="Table Subtle 2" w:semiHidden="1" w:unhideWhenUsed="1"/>
     <w:lsdException w:name="Table Web 1" w:semiHidden="1" w:unhideWhenUsed="1"/>
     <w:lsdException w:name="Table Web 2" w:semiHidden="1" w:unhideWhenUsed="1"/>
-    <w:lsdException w:name="Table Web 3" w:semiHidden="1" w:unhideWhenUsed="1"/>
-    <w:lsdException w:name="Table Theme" w:semiHidden="1" w:unhideWhenUsed="1"/>
+    <w:lsdException w:name="Balloon Text" w:semiHidden="1" w:unhideWhenUsed="1"/>
     <w:lsdException w:name="Placeholder Text" w:semiHidden="1" w:uiPriority="99"/>
     <w:lsdException w:name="No Spacing" w:uiPriority="99"/>
     <w:lsdException w:name="Light Shading" w:uiPriority="60"/>
@@ -7691,6 +6903,7 @@
     <w:lsdException w:name="Smart Hyperlink" w:semiHidden="1" w:uiPriority="99" w:unhideWhenUsed="1"/>
     <w:lsdException w:name="Hashtag" w:semiHidden="1" w:uiPriority="99" w:unhideWhenUsed="1"/>
     <w:lsdException w:name="Unresolved Mention" w:semiHidden="1" w:uiPriority="99" w:unhideWhenUsed="1"/>
+    <w:lsdException w:name="Smart Link" w:semiHidden="1" w:uiPriority="99" w:unhideWhenUsed="1"/>
   </w:latentStyles>
   <w:style w:type="paragraph" w:default="1" w:styleId="Normal">
     <w:name w:val="Normal"/>

</xml_diff>

<commit_message>
update new application in aspdac26
</commit_message>
<xml_diff>
--- a/resume/CV-ZhaoYilong-Chinese.docx
+++ b/resume/CV-ZhaoYilong-Chinese.docx
@@ -150,7 +150,7 @@
     <w:p>
       <w:pPr>
         <w:rPr>
-          <w:rFonts w:eastAsiaTheme="minorEastAsia" w:hint="eastAsia"/>
+          <w:rFonts w:eastAsiaTheme="minorEastAsia"/>
         </w:rPr>
       </w:pPr>
       <w:r>
@@ -267,14 +267,272 @@
           <w:rFonts w:ascii="宋体" w:eastAsia="宋体" w:hAnsi="宋体" w:cs="宋体" w:hint="eastAsia"/>
           <w:color w:val="000000" w:themeColor="text1"/>
         </w:rPr>
-        <w:t>（预计）</w:t>
-      </w:r>
-      <w:r>
-        <w:rPr>
+        <w:t>（预计</w:t>
+      </w:r>
+      <w:r>
+        <w:rPr>
+          <w:rFonts w:ascii="宋体" w:eastAsia="宋体" w:hAnsi="宋体" w:cs="宋体" w:hint="eastAsia"/>
+          <w:color w:val="000000" w:themeColor="text1"/>
+        </w:rPr>
+        <w:t>毕业</w:t>
+      </w:r>
+      <w:r>
+        <w:rPr>
+          <w:rFonts w:ascii="宋体" w:eastAsia="宋体" w:hAnsi="宋体" w:cs="宋体" w:hint="eastAsia"/>
+          <w:color w:val="000000" w:themeColor="text1"/>
+        </w:rPr>
+        <w:t>）</w:t>
+      </w:r>
+      <w:r>
+        <w:rPr>
+          <w:rFonts w:ascii="宋体" w:eastAsia="宋体" w:hAnsi="宋体" w:cs="宋体" w:hint="eastAsia"/>
+          <w:b/>
+          <w:color w:val="000000" w:themeColor="text1"/>
+        </w:rPr>
+        <w:t>上海交通大学</w:t>
+      </w:r>
+      <w:r>
+        <w:rPr>
+          <w:b/>
+          <w:color w:val="000000" w:themeColor="text1"/>
+        </w:rPr>
+        <w:t xml:space="preserve"> (SJTU)</w:t>
+      </w:r>
+      <w:r>
+        <w:rPr>
+          <w:rFonts w:asciiTheme="minorEastAsia" w:eastAsiaTheme="minorEastAsia" w:hAnsiTheme="minorEastAsia" w:hint="eastAsia"/>
+          <w:b/>
+          <w:color w:val="000000" w:themeColor="text1"/>
+        </w:rPr>
+        <w:t>，</w:t>
+      </w:r>
+      <w:r>
+        <w:rPr>
+          <w:b/>
+          <w:color w:val="000000" w:themeColor="text1"/>
+        </w:rPr>
+        <w:t xml:space="preserve"> </w:t>
+      </w:r>
+      <w:r>
+        <w:rPr>
+          <w:rFonts w:asciiTheme="minorEastAsia" w:eastAsiaTheme="minorEastAsia" w:hAnsiTheme="minorEastAsia" w:hint="eastAsia"/>
+          <w:b/>
+          <w:color w:val="000000" w:themeColor="text1"/>
+        </w:rPr>
+        <w:t>上海，中国</w:t>
+      </w:r>
+    </w:p>
+    <w:p>
+      <w:pPr>
+        <w:spacing w:line="240" w:lineRule="exact"/>
+        <w:ind w:leftChars="500" w:left="1050" w:firstLineChars="900" w:firstLine="1890"/>
+        <w:rPr>
+          <w:rFonts w:ascii="宋体" w:eastAsia="宋体" w:hAnsi="宋体" w:cs="宋体"/>
+          <w:color w:val="000000" w:themeColor="text1"/>
+        </w:rPr>
+      </w:pPr>
+      <w:r>
+        <w:rPr>
+          <w:rFonts w:ascii="宋体" w:eastAsia="宋体" w:hAnsi="宋体" w:cs="宋体" w:hint="eastAsia"/>
+          <w:color w:val="000000" w:themeColor="text1"/>
+        </w:rPr>
+        <w:t>计算机</w:t>
+      </w:r>
+      <w:r>
+        <w:rPr>
+          <w:rFonts w:ascii="宋体" w:eastAsia="宋体" w:hAnsi="宋体" w:cs="宋体" w:hint="eastAsia"/>
+          <w:color w:val="000000" w:themeColor="text1"/>
+        </w:rPr>
+        <w:t>科学与</w:t>
+      </w:r>
+      <w:r>
+        <w:rPr>
+          <w:rFonts w:ascii="宋体" w:eastAsia="宋体" w:hAnsi="宋体" w:cs="宋体" w:hint="eastAsia"/>
+          <w:color w:val="000000" w:themeColor="text1"/>
+        </w:rPr>
+        <w:t>技术</w:t>
+      </w:r>
+      <w:r>
+        <w:rPr>
+          <w:rFonts w:asciiTheme="minorEastAsia" w:eastAsiaTheme="minorEastAsia" w:hAnsiTheme="minorEastAsia" w:hint="eastAsia"/>
+          <w:color w:val="000000" w:themeColor="text1"/>
+        </w:rPr>
+        <w:t>，</w:t>
+      </w:r>
+      <w:r>
+        <w:rPr>
+          <w:rFonts w:asciiTheme="minorEastAsia" w:eastAsiaTheme="minorEastAsia" w:hAnsiTheme="minorEastAsia" w:hint="eastAsia"/>
+          <w:color w:val="000000" w:themeColor="text1"/>
+        </w:rPr>
+        <w:t>博</w:t>
+      </w:r>
+      <w:r>
+        <w:rPr>
+          <w:rFonts w:asciiTheme="minorEastAsia" w:eastAsiaTheme="minorEastAsia" w:hAnsiTheme="minorEastAsia" w:hint="eastAsia"/>
+          <w:color w:val="000000" w:themeColor="text1"/>
+        </w:rPr>
+        <w:t>士</w:t>
+      </w:r>
+      <w:r>
+        <w:rPr>
+          <w:color w:val="000000" w:themeColor="text1"/>
+        </w:rPr>
+        <w:t xml:space="preserve"> </w:t>
+      </w:r>
+      <w:r>
+        <w:rPr>
+          <w:color w:val="000000" w:themeColor="text1"/>
+        </w:rPr>
+        <w:tab/>
+      </w:r>
+      <w:r>
+        <w:rPr>
+          <w:color w:val="000000" w:themeColor="text1"/>
+        </w:rPr>
+        <w:tab/>
+      </w:r>
+      <w:r>
+        <w:rPr>
+          <w:color w:val="000000" w:themeColor="text1"/>
+        </w:rPr>
+        <w:tab/>
+      </w:r>
+      <w:r>
+        <w:rPr>
+          <w:color w:val="000000" w:themeColor="text1"/>
+        </w:rPr>
+        <w:tab/>
+      </w:r>
+      <w:r>
+        <w:rPr>
+          <w:color w:val="000000" w:themeColor="text1"/>
+        </w:rPr>
+        <w:tab/>
+      </w:r>
+      <w:r>
+        <w:rPr>
+          <w:color w:val="000000" w:themeColor="text1"/>
+        </w:rPr>
+        <w:tab/>
+      </w:r>
+      <w:r>
+        <w:rPr>
+          <w:color w:val="000000" w:themeColor="text1"/>
+        </w:rPr>
+        <w:tab/>
+      </w:r>
+      <w:r>
+        <w:rPr>
+          <w:rFonts w:ascii="宋体" w:eastAsia="宋体" w:hAnsi="宋体" w:cs="宋体" w:hint="eastAsia"/>
+          <w:color w:val="000000" w:themeColor="text1"/>
+        </w:rPr>
+        <w:t>导师：蒋力 研究员</w:t>
+      </w:r>
+    </w:p>
+    <w:p>
+      <w:pPr>
+        <w:spacing w:line="240" w:lineRule="exact"/>
+        <w:ind w:leftChars="200" w:left="420"/>
+        <w:rPr>
+          <w:b/>
+          <w:bCs/>
+          <w:color w:val="000000" w:themeColor="text1"/>
+        </w:rPr>
+      </w:pPr>
+      <w:r>
+        <w:rPr>
+          <w:color w:val="000000" w:themeColor="text1"/>
+        </w:rPr>
+        <w:t>20</w:t>
+      </w:r>
+      <w:r>
+        <w:rPr>
+          <w:rFonts w:hint="eastAsia"/>
+          <w:color w:val="000000" w:themeColor="text1"/>
+        </w:rPr>
+        <w:t>1</w:t>
+      </w:r>
+      <w:r>
+        <w:rPr>
+          <w:color w:val="000000" w:themeColor="text1"/>
+        </w:rPr>
+        <w:t xml:space="preserve">8.9 </w:t>
+      </w:r>
+      <w:r>
+        <w:rPr>
+          <w:color w:val="000000" w:themeColor="text1"/>
+        </w:rPr>
+        <w:t>–</w:t>
+      </w:r>
+      <w:r>
+        <w:rPr>
+          <w:color w:val="000000" w:themeColor="text1"/>
+        </w:rPr>
+        <w:t xml:space="preserve"> </w:t>
+      </w:r>
+      <w:r>
+        <w:rPr>
+          <w:rFonts w:hint="eastAsia"/>
+          <w:color w:val="000000" w:themeColor="text1"/>
+        </w:rPr>
+        <w:t>2</w:t>
+      </w:r>
+      <w:r>
+        <w:rPr>
+          <w:color w:val="000000" w:themeColor="text1"/>
+        </w:rPr>
+        <w:t>021</w:t>
+      </w:r>
+      <w:r>
+        <w:rPr>
+          <w:rFonts w:hint="eastAsia"/>
+          <w:color w:val="000000" w:themeColor="text1"/>
+        </w:rPr>
+        <w:t>.</w:t>
+      </w:r>
+      <w:r>
+        <w:rPr>
+          <w:color w:val="000000" w:themeColor="text1"/>
+        </w:rPr>
+        <w:t>3</w:t>
+      </w:r>
+      <w:r>
+        <w:rPr>
+          <w:color w:val="000000" w:themeColor="text1"/>
+        </w:rPr>
+        <w:t xml:space="preserve"> </w:t>
+      </w:r>
+      <w:r>
+        <w:rPr>
+          <w:rFonts w:hint="eastAsia"/>
           <w:color w:val="000000" w:themeColor="text1"/>
           <w:sz w:val="18"/>
           <w:szCs w:val="18"/>
         </w:rPr>
+        <w:t xml:space="preserve"> </w:t>
+      </w:r>
+      <w:r>
+        <w:rPr>
+          <w:color w:val="000000" w:themeColor="text1"/>
+          <w:sz w:val="18"/>
+          <w:szCs w:val="18"/>
+        </w:rPr>
+        <w:tab/>
+      </w:r>
+      <w:r>
+        <w:rPr>
+          <w:color w:val="000000" w:themeColor="text1"/>
+          <w:sz w:val="18"/>
+          <w:szCs w:val="18"/>
+        </w:rPr>
+        <w:tab/>
+      </w:r>
+      <w:r>
+        <w:rPr>
+          <w:color w:val="000000" w:themeColor="text1"/>
+          <w:sz w:val="18"/>
+          <w:szCs w:val="18"/>
+        </w:rPr>
         <w:tab/>
       </w:r>
       <w:r>
@@ -321,51 +579,23 @@
         <w:spacing w:line="240" w:lineRule="exact"/>
         <w:ind w:leftChars="500" w:left="1050" w:firstLineChars="900" w:firstLine="1890"/>
         <w:rPr>
-          <w:rFonts w:ascii="宋体" w:eastAsia="宋体" w:hAnsi="宋体" w:cs="宋体"/>
-          <w:color w:val="000000" w:themeColor="text1"/>
-        </w:rPr>
-      </w:pPr>
-      <w:r>
-        <w:rPr>
-          <w:rFonts w:ascii="宋体" w:eastAsia="宋体" w:hAnsi="宋体" w:cs="宋体" w:hint="eastAsia"/>
-          <w:color w:val="000000" w:themeColor="text1"/>
-        </w:rPr>
-        <w:t>计算机</w:t>
-      </w:r>
-      <w:r>
-        <w:rPr>
-          <w:rFonts w:ascii="宋体" w:eastAsia="宋体" w:hAnsi="宋体" w:cs="宋体" w:hint="eastAsia"/>
-          <w:color w:val="000000" w:themeColor="text1"/>
-        </w:rPr>
-        <w:t>科学与</w:t>
-      </w:r>
-      <w:r>
-        <w:rPr>
-          <w:rFonts w:ascii="宋体" w:eastAsia="宋体" w:hAnsi="宋体" w:cs="宋体" w:hint="eastAsia"/>
-          <w:color w:val="000000" w:themeColor="text1"/>
-        </w:rPr>
-        <w:t>技术</w:t>
+          <w:rFonts w:eastAsiaTheme="minorEastAsia"/>
+          <w:color w:val="000000" w:themeColor="text1"/>
+        </w:rPr>
+      </w:pPr>
+      <w:r>
+        <w:rPr>
+          <w:rFonts w:ascii="宋体" w:eastAsia="宋体" w:hAnsi="宋体" w:cs="宋体" w:hint="eastAsia"/>
+          <w:color w:val="000000" w:themeColor="text1"/>
+        </w:rPr>
+        <w:t>计算机技术</w:t>
       </w:r>
       <w:r>
         <w:rPr>
           <w:rFonts w:asciiTheme="minorEastAsia" w:eastAsiaTheme="minorEastAsia" w:hAnsiTheme="minorEastAsia" w:hint="eastAsia"/>
           <w:color w:val="000000" w:themeColor="text1"/>
         </w:rPr>
-        <w:t>，</w:t>
-      </w:r>
-      <w:r>
-        <w:rPr>
-          <w:rFonts w:asciiTheme="minorEastAsia" w:eastAsiaTheme="minorEastAsia" w:hAnsiTheme="minorEastAsia" w:hint="eastAsia"/>
-          <w:color w:val="000000" w:themeColor="text1"/>
-        </w:rPr>
-        <w:t>博</w:t>
-      </w:r>
-      <w:r>
-        <w:rPr>
-          <w:rFonts w:asciiTheme="minorEastAsia" w:eastAsiaTheme="minorEastAsia" w:hAnsiTheme="minorEastAsia" w:hint="eastAsia"/>
-          <w:color w:val="000000" w:themeColor="text1"/>
-        </w:rPr>
-        <w:t>士</w:t>
+        <w:t>，硕士</w:t>
       </w:r>
       <w:r>
         <w:rPr>
@@ -396,12 +626,20 @@
           <w:color w:val="000000" w:themeColor="text1"/>
         </w:rPr>
         <w:tab/>
-      </w:r>
-      <w:r>
-        <w:rPr>
-          <w:color w:val="000000" w:themeColor="text1"/>
-        </w:rPr>
-        <w:tab/>
+        <w:t>GPA: 3.49</w:t>
+      </w:r>
+      <w:r>
+        <w:rPr>
+          <w:rFonts w:hint="eastAsia"/>
+          <w:color w:val="000000" w:themeColor="text1"/>
+        </w:rPr>
+        <w:t>/</w:t>
+      </w:r>
+      <w:r>
+        <w:rPr>
+          <w:color w:val="000000" w:themeColor="text1"/>
+        </w:rPr>
+        <w:t>4.0</w:t>
       </w:r>
       <w:r>
         <w:rPr>
@@ -429,7 +667,6 @@
         <w:ind w:leftChars="200" w:left="420"/>
         <w:rPr>
           <w:b/>
-          <w:bCs/>
           <w:color w:val="000000" w:themeColor="text1"/>
         </w:rPr>
       </w:pPr>
@@ -441,16 +678,21 @@
       </w:r>
       <w:r>
         <w:rPr>
-          <w:rFonts w:hint="eastAsia"/>
-          <w:color w:val="000000" w:themeColor="text1"/>
-        </w:rPr>
-        <w:t>1</w:t>
-      </w:r>
-      <w:r>
-        <w:rPr>
-          <w:color w:val="000000" w:themeColor="text1"/>
-        </w:rPr>
-        <w:t xml:space="preserve">8.9 </w:t>
+          <w:color w:val="000000" w:themeColor="text1"/>
+        </w:rPr>
+        <w:t>14</w:t>
+      </w:r>
+      <w:r>
+        <w:rPr>
+          <w:color w:val="000000" w:themeColor="text1"/>
+        </w:rPr>
+        <w:t>.9</w:t>
+      </w:r>
+      <w:r>
+        <w:rPr>
+          <w:color w:val="000000" w:themeColor="text1"/>
+        </w:rPr>
+        <w:t xml:space="preserve"> </w:t>
       </w:r>
       <w:r>
         <w:rPr>
@@ -466,29 +708,21 @@
       </w:r>
       <w:r>
         <w:rPr>
-          <w:rFonts w:hint="eastAsia"/>
-          <w:color w:val="000000" w:themeColor="text1"/>
-        </w:rPr>
-        <w:t>2</w:t>
-      </w:r>
-      <w:r>
-        <w:rPr>
-          <w:color w:val="000000" w:themeColor="text1"/>
-        </w:rPr>
-        <w:t>021</w:t>
-      </w:r>
-      <w:r>
-        <w:rPr>
-          <w:rFonts w:hint="eastAsia"/>
-          <w:color w:val="000000" w:themeColor="text1"/>
-        </w:rPr>
-        <w:t>.</w:t>
-      </w:r>
-      <w:r>
-        <w:rPr>
-          <w:color w:val="000000" w:themeColor="text1"/>
-        </w:rPr>
-        <w:t>3</w:t>
+          <w:color w:val="000000" w:themeColor="text1"/>
+        </w:rPr>
+        <w:t>201</w:t>
+      </w:r>
+      <w:r>
+        <w:rPr>
+          <w:color w:val="000000" w:themeColor="text1"/>
+        </w:rPr>
+        <w:t>8</w:t>
+      </w:r>
+      <w:r>
+        <w:rPr>
+          <w:color w:val="000000" w:themeColor="text1"/>
+        </w:rPr>
+        <w:t>.6</w:t>
       </w:r>
       <w:r>
         <w:rPr>
@@ -498,34 +732,19 @@
       </w:r>
       <w:r>
         <w:rPr>
-          <w:rFonts w:hint="eastAsia"/>
-          <w:color w:val="000000" w:themeColor="text1"/>
-          <w:sz w:val="18"/>
-          <w:szCs w:val="18"/>
-        </w:rPr>
-        <w:t xml:space="preserve"> </w:t>
-      </w:r>
-      <w:r>
-        <w:rPr>
-          <w:color w:val="000000" w:themeColor="text1"/>
-          <w:sz w:val="18"/>
-          <w:szCs w:val="18"/>
+          <w:color w:val="000000" w:themeColor="text1"/>
         </w:rPr>
         <w:tab/>
       </w:r>
       <w:r>
         <w:rPr>
           <w:color w:val="000000" w:themeColor="text1"/>
-          <w:sz w:val="18"/>
-          <w:szCs w:val="18"/>
         </w:rPr>
         <w:tab/>
       </w:r>
       <w:r>
         <w:rPr>
           <w:color w:val="000000" w:themeColor="text1"/>
-          <w:sz w:val="18"/>
-          <w:szCs w:val="18"/>
         </w:rPr>
         <w:tab/>
       </w:r>
@@ -573,219 +792,6 @@
         <w:spacing w:line="240" w:lineRule="exact"/>
         <w:ind w:leftChars="500" w:left="1050" w:firstLineChars="900" w:firstLine="1890"/>
         <w:rPr>
-          <w:rFonts w:eastAsiaTheme="minorEastAsia"/>
-          <w:color w:val="000000" w:themeColor="text1"/>
-        </w:rPr>
-      </w:pPr>
-      <w:r>
-        <w:rPr>
-          <w:rFonts w:ascii="宋体" w:eastAsia="宋体" w:hAnsi="宋体" w:cs="宋体" w:hint="eastAsia"/>
-          <w:color w:val="000000" w:themeColor="text1"/>
-        </w:rPr>
-        <w:t>计算机技术</w:t>
-      </w:r>
-      <w:r>
-        <w:rPr>
-          <w:rFonts w:asciiTheme="minorEastAsia" w:eastAsiaTheme="minorEastAsia" w:hAnsiTheme="minorEastAsia" w:hint="eastAsia"/>
-          <w:color w:val="000000" w:themeColor="text1"/>
-        </w:rPr>
-        <w:t>，硕士</w:t>
-      </w:r>
-      <w:r>
-        <w:rPr>
-          <w:color w:val="000000" w:themeColor="text1"/>
-        </w:rPr>
-        <w:t xml:space="preserve"> </w:t>
-      </w:r>
-      <w:r>
-        <w:rPr>
-          <w:color w:val="000000" w:themeColor="text1"/>
-        </w:rPr>
-        <w:tab/>
-      </w:r>
-      <w:r>
-        <w:rPr>
-          <w:color w:val="000000" w:themeColor="text1"/>
-        </w:rPr>
-        <w:tab/>
-      </w:r>
-      <w:r>
-        <w:rPr>
-          <w:color w:val="000000" w:themeColor="text1"/>
-        </w:rPr>
-        <w:tab/>
-      </w:r>
-      <w:r>
-        <w:rPr>
-          <w:color w:val="000000" w:themeColor="text1"/>
-        </w:rPr>
-        <w:tab/>
-        <w:t>GPA: 3.49</w:t>
-      </w:r>
-      <w:r>
-        <w:rPr>
-          <w:rFonts w:hint="eastAsia"/>
-          <w:color w:val="000000" w:themeColor="text1"/>
-        </w:rPr>
-        <w:t>/</w:t>
-      </w:r>
-      <w:r>
-        <w:rPr>
-          <w:color w:val="000000" w:themeColor="text1"/>
-        </w:rPr>
-        <w:t>4.0</w:t>
-      </w:r>
-      <w:r>
-        <w:rPr>
-          <w:color w:val="000000" w:themeColor="text1"/>
-        </w:rPr>
-        <w:tab/>
-      </w:r>
-      <w:r>
-        <w:rPr>
-          <w:color w:val="000000" w:themeColor="text1"/>
-        </w:rPr>
-        <w:tab/>
-      </w:r>
-      <w:r>
-        <w:rPr>
-          <w:rFonts w:ascii="宋体" w:eastAsia="宋体" w:hAnsi="宋体" w:cs="宋体" w:hint="eastAsia"/>
-          <w:color w:val="000000" w:themeColor="text1"/>
-        </w:rPr>
-        <w:t>导师：蒋力 研究员</w:t>
-      </w:r>
-    </w:p>
-    <w:p>
-      <w:pPr>
-        <w:spacing w:line="240" w:lineRule="exact"/>
-        <w:ind w:leftChars="200" w:left="420"/>
-        <w:rPr>
-          <w:b/>
-          <w:color w:val="000000" w:themeColor="text1"/>
-        </w:rPr>
-      </w:pPr>
-      <w:r>
-        <w:rPr>
-          <w:color w:val="000000" w:themeColor="text1"/>
-        </w:rPr>
-        <w:t>20</w:t>
-      </w:r>
-      <w:r>
-        <w:rPr>
-          <w:color w:val="000000" w:themeColor="text1"/>
-        </w:rPr>
-        <w:t>14</w:t>
-      </w:r>
-      <w:r>
-        <w:rPr>
-          <w:color w:val="000000" w:themeColor="text1"/>
-        </w:rPr>
-        <w:t>.9</w:t>
-      </w:r>
-      <w:r>
-        <w:rPr>
-          <w:color w:val="000000" w:themeColor="text1"/>
-        </w:rPr>
-        <w:t xml:space="preserve"> </w:t>
-      </w:r>
-      <w:r>
-        <w:rPr>
-          <w:color w:val="000000" w:themeColor="text1"/>
-        </w:rPr>
-        <w:t>–</w:t>
-      </w:r>
-      <w:r>
-        <w:rPr>
-          <w:color w:val="000000" w:themeColor="text1"/>
-        </w:rPr>
-        <w:t xml:space="preserve"> </w:t>
-      </w:r>
-      <w:r>
-        <w:rPr>
-          <w:color w:val="000000" w:themeColor="text1"/>
-        </w:rPr>
-        <w:t>201</w:t>
-      </w:r>
-      <w:r>
-        <w:rPr>
-          <w:color w:val="000000" w:themeColor="text1"/>
-        </w:rPr>
-        <w:t>8</w:t>
-      </w:r>
-      <w:r>
-        <w:rPr>
-          <w:color w:val="000000" w:themeColor="text1"/>
-        </w:rPr>
-        <w:t>.6</w:t>
-      </w:r>
-      <w:r>
-        <w:rPr>
-          <w:color w:val="000000" w:themeColor="text1"/>
-        </w:rPr>
-        <w:t xml:space="preserve"> </w:t>
-      </w:r>
-      <w:r>
-        <w:rPr>
-          <w:color w:val="000000" w:themeColor="text1"/>
-        </w:rPr>
-        <w:tab/>
-      </w:r>
-      <w:r>
-        <w:rPr>
-          <w:color w:val="000000" w:themeColor="text1"/>
-        </w:rPr>
-        <w:tab/>
-      </w:r>
-      <w:r>
-        <w:rPr>
-          <w:color w:val="000000" w:themeColor="text1"/>
-        </w:rPr>
-        <w:tab/>
-      </w:r>
-      <w:r>
-        <w:rPr>
-          <w:rFonts w:ascii="宋体" w:eastAsia="宋体" w:hAnsi="宋体" w:cs="宋体" w:hint="eastAsia"/>
-          <w:b/>
-          <w:color w:val="000000" w:themeColor="text1"/>
-        </w:rPr>
-        <w:t>上海交通大学</w:t>
-      </w:r>
-      <w:r>
-        <w:rPr>
-          <w:b/>
-          <w:color w:val="000000" w:themeColor="text1"/>
-        </w:rPr>
-        <w:t xml:space="preserve"> (SJTU)</w:t>
-      </w:r>
-      <w:r>
-        <w:rPr>
-          <w:rFonts w:asciiTheme="minorEastAsia" w:eastAsiaTheme="minorEastAsia" w:hAnsiTheme="minorEastAsia" w:hint="eastAsia"/>
-          <w:b/>
-          <w:color w:val="000000" w:themeColor="text1"/>
-        </w:rPr>
-        <w:t>，</w:t>
-      </w:r>
-      <w:r>
-        <w:rPr>
-          <w:b/>
-          <w:color w:val="000000" w:themeColor="text1"/>
-        </w:rPr>
-        <w:t xml:space="preserve"> </w:t>
-      </w:r>
-      <w:r>
-        <w:rPr>
-          <w:rFonts w:asciiTheme="minorEastAsia" w:eastAsiaTheme="minorEastAsia" w:hAnsiTheme="minorEastAsia" w:hint="eastAsia"/>
-          <w:b/>
-          <w:color w:val="000000" w:themeColor="text1"/>
-        </w:rPr>
-        <w:t>上海，中国</w:t>
-      </w:r>
-    </w:p>
-    <w:p>
-      <w:pPr>
-        <w:spacing w:line="240" w:lineRule="exact"/>
-        <w:ind w:leftChars="500" w:left="1050" w:firstLineChars="900" w:firstLine="1890"/>
-        <w:rPr>
           <w:color w:val="000000" w:themeColor="text1"/>
         </w:rPr>
       </w:pPr>
@@ -872,33 +878,6 @@
           <w:color w:val="000000" w:themeColor="text1"/>
         </w:rPr>
         <w:t>4.3</w:t>
-      </w:r>
-    </w:p>
-    <w:p>
-      <w:pPr>
-        <w:spacing w:line="240" w:lineRule="exact"/>
-        <w:ind w:leftChars="500" w:left="1050" w:firstLineChars="900" w:firstLine="1890"/>
-        <w:rPr>
-          <w:rFonts w:eastAsiaTheme="minorEastAsia"/>
-        </w:rPr>
-      </w:pPr>
-      <w:r>
-        <w:rPr>
-          <w:rFonts w:eastAsiaTheme="minorEastAsia" w:hint="eastAsia"/>
-        </w:rPr>
-        <w:t>工商管理</w:t>
-      </w:r>
-      <w:r>
-        <w:rPr>
-          <w:rFonts w:eastAsiaTheme="minorEastAsia" w:hint="eastAsia"/>
-        </w:rPr>
-        <w:t>，</w:t>
-      </w:r>
-      <w:r>
-        <w:rPr>
-          <w:rFonts w:eastAsiaTheme="minorEastAsia" w:hint="eastAsia"/>
-        </w:rPr>
-        <w:t>第二专业</w:t>
       </w:r>
     </w:p>
     <w:p>
@@ -1133,13 +1112,6 @@
         </w:rPr>
         <w:t>)</w:t>
       </w:r>
-      <w:r>
-        <w:rPr>
-          <w:rFonts w:ascii="Times New Roman" w:eastAsia="宋体" w:hAnsi="Times New Roman" w:cs="宋体"/>
-          <w:lang w:eastAsia="zh-CN"/>
-        </w:rPr>
-        <w:t xml:space="preserve"> (Accepted)</w:t>
-      </w:r>
     </w:p>
     <w:p>
       <w:pPr>
@@ -1248,64 +1220,48 @@
           <w:iCs/>
           <w:lang w:eastAsia="zh-CN"/>
         </w:rPr>
+        <w:t xml:space="preserve"> 16th International Symposium on Advanced Parallel Processing Technology</w:t>
+      </w:r>
+      <w:r>
+        <w:rPr>
+          <w:rFonts w:ascii="Times New Roman" w:eastAsia="宋体" w:hAnsi="Times New Roman" w:cs="宋体"/>
+          <w:lang w:eastAsia="zh-CN"/>
+        </w:rPr>
         <w:t xml:space="preserve"> </w:t>
       </w:r>
       <w:r>
         <w:rPr>
-          <w:rFonts w:ascii="Times New Roman" w:eastAsia="宋体" w:hAnsi="Times New Roman" w:cs="宋体"/>
-          <w:i/>
-          <w:iCs/>
-          <w:lang w:eastAsia="zh-CN"/>
-        </w:rPr>
-        <w:t>16th International Symposium on Advanced Parallel Processing Technology</w:t>
-      </w:r>
-      <w:r>
-        <w:rPr>
-          <w:rFonts w:ascii="Times New Roman" w:eastAsia="宋体" w:hAnsi="Times New Roman" w:cs="宋体"/>
+          <w:rFonts w:ascii="Times New Roman" w:eastAsia="宋体" w:hAnsi="Times New Roman" w:cs="宋体" w:hint="eastAsia"/>
+          <w:lang w:eastAsia="zh-CN"/>
+        </w:rPr>
+        <w:t>(</w:t>
+      </w:r>
+      <w:r>
+        <w:rPr>
+          <w:rFonts w:ascii="Times New Roman" w:eastAsia="宋体" w:hAnsi="Times New Roman" w:cs="宋体"/>
+          <w:b/>
+          <w:bCs/>
+          <w:lang w:eastAsia="zh-CN"/>
+        </w:rPr>
+        <w:t>APPT’25</w:t>
+      </w:r>
+      <w:r>
+        <w:rPr>
+          <w:rFonts w:ascii="Times New Roman" w:eastAsia="宋体" w:hAnsi="Times New Roman" w:cs="宋体"/>
+          <w:b/>
+          <w:bCs/>
+          <w:lang w:eastAsia="zh-CN"/>
+        </w:rPr>
+        <w:t>)</w:t>
+      </w:r>
+      <w:r>
+        <w:rPr>
+          <w:rFonts w:ascii="Times New Roman" w:eastAsia="宋体" w:hAnsi="Times New Roman" w:cs="宋体"/>
+          <w:b/>
+          <w:bCs/>
           <w:lang w:eastAsia="zh-CN"/>
         </w:rPr>
         <w:t xml:space="preserve"> </w:t>
-      </w:r>
-      <w:r>
-        <w:rPr>
-          <w:rFonts w:ascii="Times New Roman" w:eastAsia="宋体" w:hAnsi="Times New Roman" w:cs="宋体" w:hint="eastAsia"/>
-          <w:lang w:eastAsia="zh-CN"/>
-        </w:rPr>
-        <w:t>(</w:t>
-      </w:r>
-      <w:r>
-        <w:rPr>
-          <w:rFonts w:ascii="Times New Roman" w:eastAsia="宋体" w:hAnsi="Times New Roman" w:cs="宋体"/>
-          <w:b/>
-          <w:bCs/>
-          <w:lang w:eastAsia="zh-CN"/>
-        </w:rPr>
-        <w:t>APPT’25</w:t>
-      </w:r>
-      <w:r>
-        <w:rPr>
-          <w:rFonts w:ascii="Times New Roman" w:eastAsia="宋体" w:hAnsi="Times New Roman" w:cs="宋体"/>
-          <w:b/>
-          <w:bCs/>
-          <w:lang w:eastAsia="zh-CN"/>
-        </w:rPr>
-        <w:t>)</w:t>
-      </w:r>
-      <w:r>
-        <w:rPr>
-          <w:rFonts w:ascii="Times New Roman" w:eastAsia="宋体" w:hAnsi="Times New Roman" w:cs="宋体"/>
-          <w:b/>
-          <w:bCs/>
-          <w:lang w:eastAsia="zh-CN"/>
-        </w:rPr>
-        <w:t xml:space="preserve"> </w:t>
-      </w:r>
-      <w:r>
-        <w:rPr>
-          <w:rFonts w:ascii="Times New Roman" w:eastAsia="宋体" w:hAnsi="Times New Roman" w:cs="宋体"/>
-          <w:lang w:eastAsia="zh-CN"/>
-        </w:rPr>
-        <w:t>(Accepted)</w:t>
       </w:r>
     </w:p>
     <w:p>
@@ -1491,7 +1447,7 @@
         </w:tabs>
         <w:spacing w:after="40"/>
         <w:rPr>
-          <w:rFonts w:ascii="Times New Roman" w:eastAsia="宋体" w:hAnsi="Times New Roman" w:cs="宋体" w:hint="eastAsia"/>
+          <w:rFonts w:ascii="Times New Roman" w:eastAsia="宋体" w:hAnsi="Times New Roman" w:cs="宋体"/>
           <w:lang w:eastAsia="zh-CN"/>
         </w:rPr>
       </w:pPr>
@@ -1857,6 +1813,7 @@
           <w:szCs w:val="28"/>
           <w:lang w:eastAsia="zh-CN"/>
         </w:rPr>
+        <w:lastRenderedPageBreak/>
         <w:t>项目</w:t>
       </w:r>
       <w:r>

</xml_diff>